<commit_message>
Falta darle formato a referencia
</commit_message>
<xml_diff>
--- a/primeraEntrega/ERS.docx
+++ b/primeraEntrega/ERS.docx
@@ -125,13 +125,8 @@
         <w:t xml:space="preserve">Preparado por: </w:t>
       </w:r>
       <w:r>
-        <w:t xml:space="preserve">Empresa de Desarrollo y Mantenimiento de Software </w:t>
-      </w:r>
-      <w:proofErr w:type="spellStart"/>
-      <w:r>
-        <w:t>UADYSoft</w:t>
-      </w:r>
-      <w:proofErr w:type="spellEnd"/>
+        <w:t>Empresa de Desarrollo y Mantenimiento de Software UADYSoft</w:t>
+      </w:r>
       <w:r>
         <w:t>.</w:t>
       </w:r>
@@ -147,36 +142,7 @@
         <w:t>Realizó:</w:t>
       </w:r>
       <w:r>
-        <w:t xml:space="preserve"> </w:t>
-      </w:r>
-      <w:r>
-        <w:t xml:space="preserve">Isaac Mauricio </w:t>
-      </w:r>
-      <w:proofErr w:type="spellStart"/>
-      <w:r>
-        <w:t>Ehuan</w:t>
-      </w:r>
-      <w:proofErr w:type="spellEnd"/>
-      <w:r>
-        <w:t xml:space="preserve"> Ávila</w:t>
-      </w:r>
-      <w:r>
-        <w:t xml:space="preserve">, </w:t>
-      </w:r>
-      <w:r>
-        <w:t>Jesús Fernando Méndez Avilés</w:t>
-      </w:r>
-      <w:r>
-        <w:t xml:space="preserve">, </w:t>
-      </w:r>
-      <w:r>
-        <w:t>Oscar Daniel Moreno Flores</w:t>
-      </w:r>
-      <w:r>
-        <w:t xml:space="preserve"> y</w:t>
-      </w:r>
-      <w:r>
-        <w:t xml:space="preserve"> Jonatan Jafet Santana May</w:t>
+        <w:t xml:space="preserve"> Isaac Mauricio Ehuan Ávila, Jesús Fernando Méndez Avilés, Oscar Daniel Moreno Flores y Jonatan Jafet Santana May</w:t>
       </w:r>
       <w:r>
         <w:t>.</w:t>
@@ -361,21 +327,7 @@
               <w:rPr>
                 <w:lang w:val="es-MX"/>
               </w:rPr>
-              <w:t xml:space="preserve">Isaac Mauricio </w:t>
-            </w:r>
-            <w:proofErr w:type="spellStart"/>
-            <w:r>
-              <w:rPr>
-                <w:lang w:val="es-MX"/>
-              </w:rPr>
-              <w:t>Ehuan</w:t>
-            </w:r>
-            <w:proofErr w:type="spellEnd"/>
-            <w:r>
-              <w:rPr>
-                <w:lang w:val="es-MX"/>
-              </w:rPr>
-              <w:t xml:space="preserve"> Ávila, Jesús Fernando Méndez Avilés, Oscar Daniel Moreno Flores y Jonatan Jafet Santana May.</w:t>
+              <w:t>Isaac Mauricio Ehuan Ávila, Jesús Fernando Méndez Avilés, Oscar Daniel Moreno Flores y Jonatan Jafet Santana May.</w:t>
             </w:r>
           </w:p>
         </w:tc>
@@ -615,21 +567,7 @@
               <w:rPr>
                 <w:lang w:val="es-MX"/>
               </w:rPr>
-              <w:t>21/</w:t>
-            </w:r>
-            <w:proofErr w:type="spellStart"/>
-            <w:r>
-              <w:rPr>
-                <w:lang w:val="es-MX"/>
-              </w:rPr>
-              <w:t>Sep</w:t>
-            </w:r>
-            <w:proofErr w:type="spellEnd"/>
-            <w:r>
-              <w:rPr>
-                <w:lang w:val="es-MX"/>
-              </w:rPr>
-              <w:t>/2001</w:t>
+              <w:t>21/Sep/2001</w:t>
             </w:r>
           </w:p>
         </w:tc>
@@ -774,39 +712,7 @@
           <w:sz w:val="20"/>
           <w:lang w:val="es-MX"/>
         </w:rPr>
-        <w:t>Estado: (B)</w:t>
-      </w:r>
-      <w:proofErr w:type="spellStart"/>
-      <w:r>
-        <w:rPr>
-          <w:sz w:val="20"/>
-          <w:lang w:val="es-MX"/>
-        </w:rPr>
-        <w:t>orrador</w:t>
-      </w:r>
-      <w:proofErr w:type="spellEnd"/>
-      <w:r>
-        <w:rPr>
-          <w:sz w:val="20"/>
-          <w:lang w:val="es-MX"/>
-        </w:rPr>
-        <w:t>, (R)</w:t>
-      </w:r>
-      <w:proofErr w:type="spellStart"/>
-      <w:r>
-        <w:rPr>
-          <w:sz w:val="20"/>
-          <w:lang w:val="es-MX"/>
-        </w:rPr>
-        <w:t>evisión</w:t>
-      </w:r>
-      <w:proofErr w:type="spellEnd"/>
-      <w:r>
-        <w:rPr>
-          <w:sz w:val="20"/>
-          <w:lang w:val="es-MX"/>
-        </w:rPr>
-        <w:t>, (A)probado</w:t>
+        <w:t>Estado: (B)orrador, (R)evisión, (A)probado</w:t>
       </w:r>
     </w:p>
     <w:p>
@@ -4660,146 +4566,479 @@
           <w:i w:val="0"/>
           <w:iCs/>
         </w:rPr>
-        <w:t>y</w:t>
-      </w:r>
-      <w:r>
+        <w:t>y por último se encuentra dirigido a todas aquellas personas que se encuentren autorizadas en leer el documento, por los antes mencionados.</w:t>
+      </w:r>
+    </w:p>
+    <w:p>
+      <w:pPr>
+        <w:pStyle w:val="Nivel2"/>
+      </w:pPr>
+      <w:bookmarkStart w:id="8" w:name="_Toc527788028"/>
+      <w:r>
+        <w:t>Alcance.</w:t>
+      </w:r>
+      <w:bookmarkEnd w:id="8"/>
+    </w:p>
+    <w:p>
+      <w:pPr>
+        <w:pStyle w:val="Comentario"/>
         <w:rPr>
           <w:i w:val="0"/>
           <w:iCs/>
         </w:rPr>
-        <w:t xml:space="preserve"> por último se encuentra dirigido a todas aquellas personas que se encuentren autorizadas en leer el documento, por los antes mencionados.</w:t>
+      </w:pPr>
+      <w:r>
+        <w:rPr>
+          <w:i w:val="0"/>
+          <w:iCs/>
+        </w:rPr>
+        <w:t xml:space="preserve">Para el problema de los baches se delimitó </w:t>
+      </w:r>
+      <w:r>
+        <w:rPr>
+          <w:i w:val="0"/>
+          <w:iCs/>
+        </w:rPr>
+        <w:t xml:space="preserve">al </w:t>
+      </w:r>
+      <w:r>
+        <w:rPr>
+          <w:i w:val="0"/>
+          <w:iCs/>
+        </w:rPr>
+        <w:t xml:space="preserve">poco interés por reportar baches, ya que </w:t>
+      </w:r>
+      <w:r>
+        <w:rPr>
+          <w:i w:val="0"/>
+          <w:iCs/>
+        </w:rPr>
+        <w:t>Los reportes de los ciudadanos representan apenas el 15% de los huecos que surgen en las calles de la ciudad y admitió que hay un importante rezago</w:t>
+      </w:r>
+      <w:r>
+        <w:rPr>
+          <w:i w:val="0"/>
+          <w:iCs/>
+        </w:rPr>
+        <w:t xml:space="preserve">. </w:t>
+      </w:r>
+      <w:r>
+        <w:rPr>
+          <w:i w:val="0"/>
+          <w:iCs/>
+        </w:rPr>
+        <w:t>Además,</w:t>
+      </w:r>
+      <w:r>
+        <w:rPr>
+          <w:i w:val="0"/>
+          <w:iCs/>
+        </w:rPr>
+        <w:t xml:space="preserve"> se limitó la problemática a la seguridad. Ya que estos aspectos si son posibles </w:t>
+      </w:r>
+      <w:r>
+        <w:rPr>
+          <w:i w:val="0"/>
+          <w:iCs/>
+        </w:rPr>
+        <w:t xml:space="preserve">solucionarlos con el producto de software. </w:t>
+      </w:r>
+      <w:r>
+        <w:rPr>
+          <w:i w:val="0"/>
+          <w:iCs/>
+        </w:rPr>
+        <w:t xml:space="preserve">Por otro lado, el alcance es igual para aquellas personas </w:t>
+      </w:r>
+      <w:r>
+        <w:rPr>
+          <w:i w:val="0"/>
+          <w:iCs/>
+        </w:rPr>
+        <w:t xml:space="preserve">de entre 18 a 45 años </w:t>
+      </w:r>
+      <w:r>
+        <w:rPr>
+          <w:i w:val="0"/>
+          <w:iCs/>
+        </w:rPr>
+        <w:t>que están la mayor parte de su tiempo al volante, por gusto (afición) o por trabajo.</w:t>
+      </w:r>
+    </w:p>
+    <w:p>
+      <w:pPr>
+        <w:pStyle w:val="Nivel3"/>
+      </w:pPr>
+      <w:bookmarkStart w:id="9" w:name="_Toc527788029"/>
+      <w:r>
+        <w:t>Producto a elaborar</w:t>
+      </w:r>
+      <w:r>
+        <w:t xml:space="preserve"> (es algo muy general)</w:t>
+      </w:r>
+      <w:r>
+        <w:t>.</w:t>
+      </w:r>
+      <w:bookmarkEnd w:id="9"/>
+    </w:p>
+    <w:p>
+      <w:pPr>
+        <w:pStyle w:val="Comentario"/>
+        <w:rPr>
+          <w:i w:val="0"/>
+          <w:iCs/>
+        </w:rPr>
+      </w:pPr>
+      <w:r>
+        <w:rPr>
+          <w:i w:val="0"/>
+          <w:iCs/>
+        </w:rPr>
+        <w:t xml:space="preserve">BachesApp </w:t>
+      </w:r>
+      <w:r>
+        <w:rPr>
+          <w:i w:val="0"/>
+          <w:iCs/>
+        </w:rPr>
+        <w:t xml:space="preserve">será una aplicación móvil para reportar baches cuando un automóvil caiga en uno, </w:t>
+      </w:r>
+      <w:r>
+        <w:rPr>
+          <w:i w:val="0"/>
+          <w:iCs/>
+        </w:rPr>
+        <w:t>localizar en el mapa los baches para manejar con precaución dependiendo las condiciones de las calles o carreteras</w:t>
+      </w:r>
+      <w:r>
+        <w:rPr>
+          <w:i w:val="0"/>
+          <w:iCs/>
+        </w:rPr>
+        <w:t>. El producto se consideran los siguientes puntos:</w:t>
+      </w:r>
+    </w:p>
+    <w:p>
+      <w:pPr>
+        <w:pStyle w:val="Comentario"/>
+        <w:numPr>
+          <w:ilvl w:val="0"/>
+          <w:numId w:val="10"/>
+        </w:numPr>
+        <w:rPr>
+          <w:i w:val="0"/>
+          <w:iCs/>
+        </w:rPr>
+      </w:pPr>
+      <w:r>
+        <w:rPr>
+          <w:i w:val="0"/>
+          <w:iCs/>
+        </w:rPr>
+        <w:t>La solución debe funcionar de forma que las acciones que se realicen se hagan de forma inmediata.</w:t>
+      </w:r>
+    </w:p>
+    <w:p>
+      <w:pPr>
+        <w:pStyle w:val="Comentario"/>
+        <w:numPr>
+          <w:ilvl w:val="0"/>
+          <w:numId w:val="10"/>
+        </w:numPr>
+        <w:rPr>
+          <w:i w:val="0"/>
+          <w:iCs/>
+        </w:rPr>
+      </w:pPr>
+      <w:r>
+        <w:rPr>
+          <w:i w:val="0"/>
+          <w:iCs/>
+        </w:rPr>
+        <w:t xml:space="preserve">La interfaz debe ser muy visible y que se ajuste a determinadas horas del día. </w:t>
+      </w:r>
+    </w:p>
+    <w:p>
+      <w:pPr>
+        <w:pStyle w:val="Comentario"/>
+        <w:numPr>
+          <w:ilvl w:val="0"/>
+          <w:numId w:val="10"/>
+        </w:numPr>
+        <w:rPr>
+          <w:i w:val="0"/>
+          <w:iCs/>
+        </w:rPr>
+      </w:pPr>
+      <w:r>
+        <w:rPr>
+          <w:i w:val="0"/>
+          <w:iCs/>
+        </w:rPr>
+        <w:t xml:space="preserve">El mecanismo de suspensión de los autos, porque cada auto podría variar su mecanismo de suspensión, por lo que el sensor debe estar adecuado a cada automóvil. </w:t>
+      </w:r>
+    </w:p>
+    <w:p>
+      <w:pPr>
+        <w:pStyle w:val="Comentario"/>
+        <w:numPr>
+          <w:ilvl w:val="0"/>
+          <w:numId w:val="10"/>
+        </w:numPr>
+        <w:rPr>
+          <w:i w:val="0"/>
+          <w:iCs/>
+        </w:rPr>
+      </w:pPr>
+      <w:r>
+        <w:rPr>
+          <w:i w:val="0"/>
+          <w:iCs/>
+        </w:rPr>
+        <w:t>El hardware debe ser resistente, por las caídas en baches.</w:t>
+      </w:r>
+    </w:p>
+    <w:p>
+      <w:pPr>
+        <w:pStyle w:val="Comentario"/>
+        <w:numPr>
+          <w:ilvl w:val="0"/>
+          <w:numId w:val="10"/>
+        </w:numPr>
+        <w:rPr>
+          <w:i w:val="0"/>
+          <w:iCs/>
+        </w:rPr>
+      </w:pPr>
+      <w:r>
+        <w:rPr>
+          <w:i w:val="0"/>
+          <w:iCs/>
+        </w:rPr>
+        <w:t>La interfaz debe ser responsiva frente a entradas de voz.</w:t>
+      </w:r>
+    </w:p>
+    <w:p>
+      <w:pPr>
+        <w:pStyle w:val="Comentario"/>
+        <w:numPr>
+          <w:ilvl w:val="0"/>
+          <w:numId w:val="10"/>
+        </w:numPr>
+        <w:rPr>
+          <w:i w:val="0"/>
+          <w:iCs/>
+        </w:rPr>
+      </w:pPr>
+      <w:r>
+        <w:rPr>
+          <w:i w:val="0"/>
+          <w:iCs/>
+        </w:rPr>
+        <w:t>Sonidos de notificación sencillos que no distraigan y puedan alertar del bache.</w:t>
+      </w:r>
+    </w:p>
+    <w:p>
+      <w:pPr>
+        <w:pStyle w:val="Nivel3"/>
+      </w:pPr>
+      <w:bookmarkStart w:id="10" w:name="_Toc527788030"/>
+      <w:r>
+        <w:lastRenderedPageBreak/>
+        <w:t>Objetivos.</w:t>
+      </w:r>
+      <w:bookmarkEnd w:id="10"/>
+    </w:p>
+    <w:p>
+      <w:pPr>
+        <w:pStyle w:val="Comentario"/>
+      </w:pPr>
+      <w:r>
+        <w:t>&lt;Incluir todos los beneficios relevantes, objetivos y metas tan precisamente como sea posible. Comenzar cada objetivo con un verbo en infinitivo. Estos deben relacionarse con los objetivos del negocio.&gt;</w:t>
+      </w:r>
+    </w:p>
+    <w:p>
+      <w:pPr>
+        <w:pStyle w:val="Nivel3"/>
+      </w:pPr>
+      <w:bookmarkStart w:id="11" w:name="_Toc527788031"/>
+      <w:r>
+        <w:t>Fecha deseada de inicio y finalización del desarrollo.</w:t>
+      </w:r>
+      <w:bookmarkEnd w:id="11"/>
+    </w:p>
+    <w:p>
+      <w:pPr>
+        <w:pStyle w:val="Comentario"/>
+        <w:rPr>
+          <w:i w:val="0"/>
+          <w:iCs/>
+        </w:rPr>
+      </w:pPr>
+      <w:r>
+        <w:rPr>
+          <w:i w:val="0"/>
+          <w:iCs/>
+        </w:rPr>
+        <w:t>La fecha de inicio es el 22 de febrero de 2023 y la fecha planteada de finalización es el 22 de mayo de 2024.</w:t>
       </w:r>
     </w:p>
     <w:p>
       <w:pPr>
         <w:pStyle w:val="Nivel2"/>
       </w:pPr>
-      <w:bookmarkStart w:id="8" w:name="_Toc527788028"/>
-      <w:r>
-        <w:t>Alcance.</w:t>
-      </w:r>
-      <w:bookmarkEnd w:id="8"/>
-    </w:p>
-    <w:p>
-      <w:pPr>
-        <w:pStyle w:val="Comentario"/>
-      </w:pPr>
-      <w:r>
-        <w:t>&lt;Se especifica el producto a elaborar y los objetivos de éste. No es necesario que exista texto entre este punto y el siguiente.&gt;</w:t>
-      </w:r>
-    </w:p>
-    <w:p>
-      <w:pPr>
-        <w:pStyle w:val="Nivel3"/>
-      </w:pPr>
-      <w:bookmarkStart w:id="9" w:name="_Toc527788029"/>
-      <w:proofErr w:type="gramStart"/>
-      <w:r>
-        <w:t>Producto a elaborar</w:t>
-      </w:r>
-      <w:proofErr w:type="gramEnd"/>
-      <w:r>
-        <w:t>.</w:t>
-      </w:r>
-      <w:bookmarkEnd w:id="9"/>
-    </w:p>
-    <w:p>
-      <w:pPr>
-        <w:pStyle w:val="Comentario"/>
-      </w:pPr>
-      <w:r>
-        <w:t>&lt;Identificar, por su nombre, el producto de software a desarrollar. Explicar lo que hará y, si es necesario, lo que no hará. Ser consistentes con especificaciones de mayor nivel (por ejemplo, la especificación de requerimientos del sistema, si existen) y con otros documentos.&gt;</w:t>
-      </w:r>
-    </w:p>
-    <w:p>
-      <w:pPr>
-        <w:pStyle w:val="Nivel3"/>
-      </w:pPr>
-      <w:bookmarkStart w:id="10" w:name="_Toc527788030"/>
-      <w:r>
-        <w:t>Objetivos.</w:t>
-      </w:r>
-      <w:bookmarkEnd w:id="10"/>
-    </w:p>
-    <w:p>
-      <w:pPr>
-        <w:pStyle w:val="Comentario"/>
-      </w:pPr>
-      <w:r>
-        <w:t>&lt;Incluir todos los beneficios relevantes, objetivos y metas tan precisamente como sea posible. Comenzar cada objetivo con un verbo en infinitivo. Estos deben relacionarse con los objetivos del negocio.&gt;</w:t>
-      </w:r>
-    </w:p>
-    <w:p>
-      <w:pPr>
-        <w:pStyle w:val="Nivel3"/>
-      </w:pPr>
-      <w:bookmarkStart w:id="11" w:name="_Toc527788031"/>
-      <w:r>
-        <w:t>Fecha deseada de inicio y finalización del desarrollo.</w:t>
-      </w:r>
-      <w:bookmarkEnd w:id="11"/>
-    </w:p>
-    <w:p>
-      <w:pPr>
-        <w:pStyle w:val="Comentario"/>
-      </w:pPr>
-      <w:r>
-        <w:t>&lt;Dar las fechas deseables por parte del cliente para el inicio y finalización del desarrollo del sistema de software.&gt;</w:t>
+      <w:bookmarkStart w:id="12" w:name="_Toc527788032"/>
+      <w:r>
+        <w:t>Definiciones, acrónimos y abreviaturas.</w:t>
+      </w:r>
+      <w:bookmarkEnd w:id="12"/>
+    </w:p>
+    <w:p>
+      <w:pPr>
+        <w:pStyle w:val="Comentario"/>
+      </w:pPr>
+      <w:r>
+        <w:t>&lt;Se incluyen las definiciones de todos los términos, acrónimos y abreviaturas que se requieren para interpretar adecuadamente este documento. Esta información puede proporcionarse por referencia a apéndices o a otros documentos.&gt;</w:t>
       </w:r>
     </w:p>
     <w:p>
       <w:pPr>
         <w:pStyle w:val="Nivel2"/>
       </w:pPr>
-      <w:bookmarkStart w:id="12" w:name="_Toc527788032"/>
-      <w:r>
-        <w:t>Definiciones, acrónimos y abreviaturas.</w:t>
-      </w:r>
-      <w:bookmarkEnd w:id="12"/>
-    </w:p>
-    <w:p>
-      <w:pPr>
-        <w:pStyle w:val="Comentario"/>
-      </w:pPr>
-      <w:r>
-        <w:t>&lt;Se incluyen las definiciones de todos los términos, acrónimos y abreviaturas que se requieren para interpretar adecuadamente este documento. Esta información puede proporcionarse por referencia a apéndices o a otros documentos.&gt;</w:t>
+      <w:bookmarkStart w:id="13" w:name="_Toc527788033"/>
+      <w:r>
+        <w:t>Referencias.</w:t>
+      </w:r>
+      <w:bookmarkEnd w:id="13"/>
+    </w:p>
+    <w:p>
+      <w:pPr>
+        <w:pStyle w:val="Comentario"/>
+      </w:pPr>
+      <w:r>
+        <w:t xml:space="preserve">https://www.yucatan.com.mx/merida/2022/9/21/se-multiplican-baches-en-merida-ya-preparan-un-plan-para-reparar-calles-348843.html </w:t>
+      </w:r>
+    </w:p>
+    <w:p>
+      <w:pPr>
+        <w:pStyle w:val="Comentario"/>
+      </w:pPr>
+    </w:p>
+    <w:p>
+      <w:pPr>
+        <w:pStyle w:val="Comentario"/>
+      </w:pPr>
+      <w:r>
+        <w:t xml:space="preserve">https://www.vw.com.mx/es/experiencia/tips/como-cuidar-autos-de-baches-en-calles.html#:~:text=Generalmente%20los%20baches%20aparecen%20al,golpea%20y%20rompe%20sus%20bordes. </w:t>
+      </w:r>
+    </w:p>
+    <w:p>
+      <w:pPr>
+        <w:pStyle w:val="Comentario"/>
+      </w:pPr>
+    </w:p>
+    <w:p>
+      <w:pPr>
+        <w:pStyle w:val="Comentario"/>
+      </w:pPr>
+      <w:r>
+        <w:t xml:space="preserve">https://www.inegi.org.mx/programas/ensu/ </w:t>
+      </w:r>
+    </w:p>
+    <w:p>
+      <w:pPr>
+        <w:pStyle w:val="Comentario"/>
+      </w:pPr>
+    </w:p>
+    <w:p>
+      <w:pPr>
+        <w:pStyle w:val="Comentario"/>
+      </w:pPr>
+      <w:r>
+        <w:t>https://www.yucatan.com.mx/merida/2022/9/20/como-reportar-un-bache-en-merida-348551.html</w:t>
+      </w:r>
+    </w:p>
+    <w:p>
+      <w:pPr>
+        <w:pStyle w:val="Comentario"/>
+      </w:pPr>
+    </w:p>
+    <w:p>
+      <w:pPr>
+        <w:pStyle w:val="Comentario"/>
+      </w:pPr>
+      <w:r>
+        <w:rPr>
+          <w:highlight w:val="yellow"/>
+        </w:rPr>
+        <w:t>Darles el formato</w:t>
+      </w:r>
+    </w:p>
+    <w:p>
+      <w:pPr>
+        <w:pStyle w:val="Comentario"/>
+      </w:pPr>
+      <w:r>
+        <w:t>&lt;Proporcionar una lista completa de todos los documentos referenciados en alguna parte de la ERS o en un documento, separado, específico. Identificar cada documento por título, número de reporte (si aplica), fecha y organización que lo publicó. Especificar las fuentes de dónde se obtuvieron las referencias. Esta información puede darse por referencia a un apéndice o documento por separado.&gt;</w:t>
       </w:r>
     </w:p>
     <w:p>
       <w:pPr>
         <w:pStyle w:val="Nivel2"/>
       </w:pPr>
-      <w:bookmarkStart w:id="13" w:name="_Toc527788033"/>
-      <w:r>
+      <w:bookmarkStart w:id="14" w:name="_Toc527788034"/>
+      <w:r>
+        <w:t>Panorama general.</w:t>
+      </w:r>
+      <w:bookmarkEnd w:id="14"/>
+    </w:p>
+    <w:p>
+      <w:pPr>
+        <w:pStyle w:val="Comentario"/>
+        <w:rPr>
+          <w:i w:val="0"/>
+          <w:iCs/>
+        </w:rPr>
+      </w:pPr>
+      <w:r>
+        <w:rPr>
+          <w:i w:val="0"/>
+          <w:iCs/>
+        </w:rPr>
+        <w:t>El resto del documento contiene una descripción general y requerimientos específicos. Respecto a los requerimientos, temas o detalles por resolver, glosario y la sección de apéndices.</w:t>
+      </w:r>
+    </w:p>
+    <w:p>
+      <w:pPr>
+        <w:pStyle w:val="Comentario"/>
+        <w:rPr>
+          <w:i w:val="0"/>
+          <w:iCs/>
+        </w:rPr>
+      </w:pPr>
+    </w:p>
+    <w:p>
+      <w:pPr>
+        <w:pStyle w:val="Comentario"/>
+        <w:rPr>
+          <w:i w:val="0"/>
+          <w:iCs/>
+        </w:rPr>
+      </w:pPr>
+      <w:r>
+        <w:rPr>
+          <w:i w:val="0"/>
+          <w:iCs/>
+        </w:rPr>
+        <w:t xml:space="preserve">La sección de descripción general contiene los factores generales que afectan al producto y sus requerimientos, da una descripción de la tecnología que se usará y  sobre las funcionalidades del sistema de forma general. El siguiente apartado, requerimientos específicos, contiene todos los requerimientos de software a un nivel suficiente de detalle que permita a los desarrolladores satisfacer </w:t>
+      </w:r>
+      <w:r>
+        <w:rPr>
+          <w:i w:val="0"/>
+          <w:iCs/>
+        </w:rPr>
         <w:lastRenderedPageBreak/>
-        <w:t>Referencias.</w:t>
-      </w:r>
-      <w:bookmarkEnd w:id="13"/>
-    </w:p>
-    <w:p>
-      <w:pPr>
-        <w:pStyle w:val="Comentario"/>
-      </w:pPr>
-      <w:r>
-        <w:t>&lt;Proporcionar una lista completa de todos los documentos referenciados en alguna parte de la ERS o en un documento, separado, específico. Identificar cada documento por título, número de reporte (si aplica), fecha y organización que lo publicó. Especificar las fuentes de dónde se obtuvieron las referencias. Esta información puede darse por referencia a un apéndice o documento por separado.&gt;</w:t>
-      </w:r>
-    </w:p>
-    <w:p>
-      <w:pPr>
-        <w:pStyle w:val="Nivel2"/>
-      </w:pPr>
-      <w:bookmarkStart w:id="14" w:name="_Toc527788034"/>
-      <w:r>
-        <w:t>Panorama general.</w:t>
-      </w:r>
-      <w:bookmarkEnd w:id="14"/>
-    </w:p>
-    <w:p>
-      <w:pPr>
-        <w:pStyle w:val="Comentario"/>
-      </w:pPr>
-      <w:r>
-        <w:t>&lt;Describir lo que contiene el resto de la ERS. Explicar cómo está organizada la ERS.&gt;</w:t>
+        <w:t xml:space="preserve">las necesidades del usuario, a través de esta sección, cada requerimiento especificado deberá ser externamente percibible por usuarios, operadores y otros sistemas externos.  </w:t>
       </w:r>
     </w:p>
     <w:p>
@@ -4860,15 +5099,7 @@
         <w:pStyle w:val="Comentario"/>
       </w:pPr>
       <w:r>
-        <w:t xml:space="preserve">Se deben </w:t>
-      </w:r>
-      <w:proofErr w:type="gramStart"/>
-      <w:r>
-        <w:t>comentar  las</w:t>
-      </w:r>
-      <w:proofErr w:type="gramEnd"/>
-      <w:r>
-        <w:t xml:space="preserve"> razones por las que ciertas restricciones de diseño serán especificadas más adelante en la ERS.&gt;</w:t>
+        <w:t>Se deben comentar  las razones por las que ciertas restricciones de diseño serán especificadas más adelante en la ERS.&gt;</w:t>
       </w:r>
     </w:p>
     <w:p>
@@ -4912,13 +5143,8 @@
         <w:pStyle w:val="Comentario"/>
         <w:ind w:left="708"/>
       </w:pPr>
-      <w:proofErr w:type="gramStart"/>
-      <w:r>
-        <w:t>a)Las</w:t>
-      </w:r>
-      <w:proofErr w:type="gramEnd"/>
-      <w:r>
-        <w:t xml:space="preserve"> características lógicas de cada interfase entre el producto de software y sus usuarios. Esto incluye aquellas características de configuración (por ejemplo, formatos de pantalla, esquemas de páginas o ventanas, contenido de algún reporte o menú, formatos de mensajes, etc.), necesarias para obtener los requerimientos de software. </w:t>
+      <w:r>
+        <w:t xml:space="preserve">a)Las características lógicas de cada interfase entre el producto de software y sus usuarios. Esto incluye aquellas características de configuración (por ejemplo, formatos de pantalla, esquemas de páginas o ventanas, contenido de algún reporte o menú, formatos de mensajes, etc.), necesarias para obtener los requerimientos de software. </w:t>
       </w:r>
     </w:p>
     <w:p>
@@ -4926,13 +5152,8 @@
         <w:pStyle w:val="Comentario"/>
         <w:ind w:left="708"/>
       </w:pPr>
-      <w:proofErr w:type="gramStart"/>
-      <w:r>
-        <w:t>b)Todos</w:t>
-      </w:r>
-      <w:proofErr w:type="gramEnd"/>
-      <w:r>
-        <w:t xml:space="preserve"> los aspectos de optimización de la interfase con la persona que usa el sistema. Esto es, incluir una lista de qué hace y qué no hace el sistema desde la perspectiva del usuario.&gt;</w:t>
+      <w:r>
+        <w:t>b)Todos los aspectos de optimización de la interfase con la persona que usa el sistema. Esto es, incluir una lista de qué hace y qué no hace el sistema desde la perspectiva del usuario.&gt;</w:t>
       </w:r>
     </w:p>
     <w:p>
@@ -4950,15 +5171,7 @@
         <w:pStyle w:val="Comentario"/>
       </w:pPr>
       <w:r>
-        <w:t xml:space="preserve">&lt;Se especifican las características lógicas de cada interfase entre el producto </w:t>
-      </w:r>
-      <w:proofErr w:type="gramStart"/>
-      <w:r>
-        <w:t>de  software</w:t>
-      </w:r>
-      <w:proofErr w:type="gramEnd"/>
-      <w:r>
-        <w:t xml:space="preserve"> y los componentes de hardware del sistema. Esto incluye características de configuración (números de puertos, conjuntos de instrucciones, etc.). Se mencionan los dispositivos que pueden ser soportados, cómo son soportados, y los protocolos.&gt;</w:t>
+        <w:t>&lt;Se especifican las características lógicas de cada interfase entre el producto de  software y los componentes de hardware del sistema. Esto incluye características de configuración (números de puertos, conjuntos de instrucciones, etc.). Se mencionan los dispositivos que pueden ser soportados, cómo son soportados, y los protocolos.&gt;</w:t>
       </w:r>
     </w:p>
     <w:p>
@@ -4977,15 +5190,7 @@
         <w:pStyle w:val="Comentario"/>
       </w:pPr>
       <w:r>
-        <w:t xml:space="preserve">&lt;Se especifica el uso de otros productos de software requeridos (por </w:t>
-      </w:r>
-      <w:proofErr w:type="gramStart"/>
-      <w:r>
-        <w:t>ejemplo</w:t>
-      </w:r>
-      <w:proofErr w:type="gramEnd"/>
-      <w:r>
-        <w:t xml:space="preserve"> sistemas manejadores de datos, sistema operativo o alguna utilería específica) y las interfases con otras aplicaciones desarrolladas (por ejemplo con el sistema de contabilidad). Para cada producto de software hay que especificar:</w:t>
+        <w:t>&lt;Se especifica el uso de otros productos de software requeridos (por ejemplo sistemas manejadores de datos, sistema operativo o alguna utilería específica) y las interfases con otras aplicaciones desarrolladas (por ejemplo con el sistema de contabilidad). Para cada producto de software hay que especificar:</w:t>
       </w:r>
     </w:p>
     <w:p>
@@ -5242,31 +5447,15 @@
         <w:pStyle w:val="Comentario"/>
       </w:pPr>
       <w:r>
-        <w:t xml:space="preserve">&lt;Hacer un resumen de las funciones más importantes que el software debe ejecutar, sin mencionar los detalles de </w:t>
-      </w:r>
-      <w:proofErr w:type="gramStart"/>
-      <w:r>
-        <w:t>éstas</w:t>
-      </w:r>
-      <w:proofErr w:type="gramEnd"/>
-      <w:r>
-        <w:t xml:space="preserve"> funciones. Algunas veces, el resumen de funciones que es necesaria para esta parte puede ser tomado directamente de la sección de especificación de alto nivel -si existe una- que contiene funciones particulares del producto de software. </w:t>
-      </w:r>
-    </w:p>
-    <w:p>
-      <w:pPr>
-        <w:pStyle w:val="Comentario"/>
-      </w:pPr>
-      <w:r>
-        <w:t xml:space="preserve">Las funciones deben estar organizadas de manera que se pueda hacer una lista de funciones entendibles para el cliente </w:t>
-      </w:r>
-      <w:proofErr w:type="gramStart"/>
-      <w:r>
-        <w:t>o  para</w:t>
-      </w:r>
-      <w:proofErr w:type="gramEnd"/>
-      <w:r>
-        <w:t xml:space="preserve"> alguien que lea el documento por primera vez. Se deben usar métodos gráficos (diagramas) y de texto (cuadros sinópticos) para mostrar las diferentes funciones y las relaciones entre ellas.&gt;</w:t>
+        <w:t xml:space="preserve">&lt;Hacer un resumen de las funciones más importantes que el software debe ejecutar, sin mencionar los detalles de éstas funciones. Algunas veces, el resumen de funciones que es necesaria para esta parte puede ser tomado directamente de la sección de especificación de alto nivel -si existe una- que contiene funciones particulares del producto de software. </w:t>
+      </w:r>
+    </w:p>
+    <w:p>
+      <w:pPr>
+        <w:pStyle w:val="Comentario"/>
+      </w:pPr>
+      <w:r>
+        <w:t>Las funciones deben estar organizadas de manera que se pueda hacer una lista de funciones entendibles para el cliente o  para alguien que lea el documento por primera vez. Se deben usar métodos gráficos (diagramas) y de texto (cuadros sinópticos) para mostrar las diferentes funciones y las relaciones entre ellas.&gt;</w:t>
       </w:r>
     </w:p>
     <w:p>
@@ -5294,15 +5483,7 @@
         <w:pStyle w:val="Comentario"/>
       </w:pPr>
       <w:r>
-        <w:t xml:space="preserve">&lt;Se describen las características generales del usuario deseado del producto, se incluye su nivel de estudios, experiencia y su </w:t>
-      </w:r>
-      <w:proofErr w:type="spellStart"/>
-      <w:r>
-        <w:t>profecionalismo</w:t>
-      </w:r>
-      <w:proofErr w:type="spellEnd"/>
-      <w:r>
-        <w:t xml:space="preserve"> técnico. No se debe utilizar para enunciar requerimientos específicos, pero se deben dar razones del por qué ciertos requerimientos son especificados más adelante (sección 3).</w:t>
+        <w:t>&lt;Se describen las características generales del usuario deseado del producto, se incluye su nivel de estudios, experiencia y su profecionalismo técnico. No se debe utilizar para enunciar requerimientos específicos, pero se deben dar razones del por qué ciertos requerimientos son especificados más adelante (sección 3).</w:t>
       </w:r>
     </w:p>
     <w:p>
@@ -5446,15 +5627,7 @@
         </w:numPr>
       </w:pPr>
       <w:r>
-        <w:t xml:space="preserve">Lo </w:t>
-      </w:r>
-      <w:proofErr w:type="gramStart"/>
-      <w:r>
-        <w:t>crítico  de</w:t>
-      </w:r>
-      <w:proofErr w:type="gramEnd"/>
-      <w:r>
-        <w:t xml:space="preserve"> la aplicación.</w:t>
+        <w:t>Lo crítico  de la aplicación.</w:t>
       </w:r>
     </w:p>
     <w:p>
@@ -5488,15 +5661,7 @@
       </w:r>
       <w:r>
         <w:lastRenderedPageBreak/>
-        <w:t xml:space="preserve">requerimientos. Los supuestos son contrarios a los hechos, por ejemplo, el uso de componentes de terceros, componentes comerciales que se planeen usar, temas relacionados al ambiente de desarrollo (equipo, SO, </w:t>
-      </w:r>
-      <w:proofErr w:type="spellStart"/>
-      <w:r>
-        <w:t>etc</w:t>
-      </w:r>
-      <w:proofErr w:type="spellEnd"/>
-      <w:r>
-        <w:t>).&gt;</w:t>
+        <w:t>requerimientos. Los supuestos son contrarios a los hechos, por ejemplo, el uso de componentes de terceros, componentes comerciales que se planeen usar, temas relacionados al ambiente de desarrollo (equipo, SO, etc).&gt;</w:t>
       </w:r>
     </w:p>
     <w:p>
@@ -5533,39 +5698,15 @@
         <w:pStyle w:val="Comentario"/>
       </w:pPr>
       <w:r>
-        <w:t xml:space="preserve">&lt;Debe contener todos los requerimientos de software a un nivel suficiente de detalle que permita, a los desarrolladores, diseñar sistemas que los satisfagan, y que las personas encargadas de la </w:t>
-      </w:r>
-      <w:proofErr w:type="gramStart"/>
-      <w:r>
-        <w:t>verificación,</w:t>
-      </w:r>
-      <w:proofErr w:type="gramEnd"/>
-      <w:r>
-        <w:t xml:space="preserve"> puedan probar el sistema usándolos.</w:t>
-      </w:r>
-    </w:p>
-    <w:p>
-      <w:pPr>
-        <w:pStyle w:val="Comentario"/>
-      </w:pPr>
-      <w:r>
-        <w:t xml:space="preserve">A través de esta sección, cada requerimiento especificado deberá ser externamente </w:t>
-      </w:r>
-      <w:proofErr w:type="spellStart"/>
-      <w:r>
-        <w:t>percibible</w:t>
-      </w:r>
-      <w:proofErr w:type="spellEnd"/>
-      <w:r>
-        <w:t xml:space="preserve"> por usuarios, operadores y otros sistemas externos. Estos requerimientos deben incluir una descripción mínima de cada entrada al sistema, cada salida del sistema, y todas las funciones que se realicen en el sistema como respuesta a una entrada o soporte de una salida. Como esta es la parte </w:t>
-      </w:r>
-      <w:proofErr w:type="spellStart"/>
-      <w:r>
-        <w:t>mas</w:t>
-      </w:r>
-      <w:proofErr w:type="spellEnd"/>
-      <w:r>
-        <w:t xml:space="preserve"> grande e importante de una ERS, se deben aplicar los siguientes principios:</w:t>
+        <w:t>&lt;Debe contener todos los requerimientos de software a un nivel suficiente de detalle que permita, a los desarrolladores, diseñar sistemas que los satisfagan, y que las personas encargadas de la verificación, puedan probar el sistema usándolos.</w:t>
+      </w:r>
+    </w:p>
+    <w:p>
+      <w:pPr>
+        <w:pStyle w:val="Comentario"/>
+      </w:pPr>
+      <w:r>
+        <w:t>A través de esta sección, cada requerimiento especificado deberá ser externamente percibible por usuarios, operadores y otros sistemas externos. Estos requerimientos deben incluir una descripción mínima de cada entrada al sistema, cada salida del sistema, y todas las funciones que se realicen en el sistema como respuesta a una entrada o soporte de una salida. Como esta es la parte mas grande e importante de una ERS, se deben aplicar los siguientes principios:</w:t>
       </w:r>
     </w:p>
     <w:p>
@@ -5649,15 +5790,7 @@
         </w:numPr>
       </w:pPr>
       <w:r>
-        <w:t xml:space="preserve">Se debe de justificar el requerimiento, diciendo el </w:t>
-      </w:r>
-      <w:proofErr w:type="spellStart"/>
-      <w:r>
-        <w:t>por qué</w:t>
-      </w:r>
-      <w:proofErr w:type="spellEnd"/>
-      <w:r>
-        <w:t xml:space="preserve"> del mismo.</w:t>
+        <w:t>Se debe de justificar el requerimiento, diciendo el por qué del mismo.</w:t>
       </w:r>
     </w:p>
     <w:p>
@@ -5696,13 +5829,8 @@
         <w:pStyle w:val="Comentario"/>
         <w:ind w:left="1416"/>
       </w:pPr>
-      <w:proofErr w:type="gramStart"/>
-      <w:r>
-        <w:t>a)Nombre</w:t>
-      </w:r>
-      <w:proofErr w:type="gramEnd"/>
-      <w:r>
-        <w:t xml:space="preserve"> del producto.</w:t>
+      <w:r>
+        <w:t>a)Nombre del producto.</w:t>
       </w:r>
     </w:p>
     <w:p>
@@ -5710,13 +5838,8 @@
         <w:pStyle w:val="Comentario"/>
         <w:ind w:left="1416"/>
       </w:pPr>
-      <w:proofErr w:type="gramStart"/>
-      <w:r>
-        <w:t>b)Propósito</w:t>
-      </w:r>
-      <w:proofErr w:type="gramEnd"/>
-      <w:r>
-        <w:t xml:space="preserve"> de la descripción.</w:t>
+      <w:r>
+        <w:t>b)Propósito de la descripción.</w:t>
       </w:r>
     </w:p>
     <w:p>
@@ -5742,13 +5865,8 @@
         <w:pStyle w:val="Comentario"/>
         <w:ind w:left="1416"/>
       </w:pPr>
-      <w:proofErr w:type="gramStart"/>
-      <w:r>
-        <w:t>e)Unidades</w:t>
-      </w:r>
-      <w:proofErr w:type="gramEnd"/>
-      <w:r>
-        <w:t xml:space="preserve"> de medición.</w:t>
+      <w:r>
+        <w:t>e)Unidades de medición.</w:t>
       </w:r>
     </w:p>
     <w:p>
@@ -5756,13 +5874,8 @@
         <w:pStyle w:val="Comentario"/>
         <w:ind w:left="1416"/>
       </w:pPr>
-      <w:proofErr w:type="gramStart"/>
-      <w:r>
-        <w:t>f)Tiempo</w:t>
-      </w:r>
-      <w:proofErr w:type="gramEnd"/>
-      <w:r>
-        <w:t>.</w:t>
+      <w:r>
+        <w:t>f)Tiempo.</w:t>
       </w:r>
     </w:p>
     <w:p>
@@ -5770,13 +5883,8 @@
         <w:pStyle w:val="Comentario"/>
         <w:ind w:left="1416"/>
       </w:pPr>
-      <w:proofErr w:type="gramStart"/>
-      <w:r>
-        <w:t>g)Relaciones</w:t>
-      </w:r>
-      <w:proofErr w:type="gramEnd"/>
-      <w:r>
-        <w:t xml:space="preserve"> de entradas/salidas.</w:t>
+      <w:r>
+        <w:t>g)Relaciones de entradas/salidas.</w:t>
       </w:r>
     </w:p>
     <w:p>
@@ -5784,13 +5892,8 @@
         <w:pStyle w:val="Comentario"/>
         <w:ind w:left="1416"/>
       </w:pPr>
-      <w:proofErr w:type="gramStart"/>
-      <w:r>
-        <w:t>h)Pantallas</w:t>
-      </w:r>
-      <w:proofErr w:type="gramEnd"/>
-      <w:r>
-        <w:t xml:space="preserve"> formatos/organización.</w:t>
+      <w:r>
+        <w:t>h)Pantallas formatos/organización.</w:t>
       </w:r>
     </w:p>
     <w:p>
@@ -5807,13 +5910,8 @@
         <w:pStyle w:val="Comentario"/>
         <w:ind w:left="1416"/>
       </w:pPr>
-      <w:proofErr w:type="gramStart"/>
-      <w:r>
-        <w:t>j)Formatos</w:t>
-      </w:r>
-      <w:proofErr w:type="gramEnd"/>
-      <w:r>
-        <w:t xml:space="preserve"> de datos.</w:t>
+      <w:r>
+        <w:t>j)Formatos de datos.</w:t>
       </w:r>
     </w:p>
     <w:p>
@@ -5821,13 +5919,8 @@
         <w:pStyle w:val="Comentario"/>
         <w:ind w:left="1416"/>
       </w:pPr>
-      <w:proofErr w:type="gramStart"/>
-      <w:r>
-        <w:t>k)Formatos</w:t>
-      </w:r>
-      <w:proofErr w:type="gramEnd"/>
-      <w:r>
-        <w:t xml:space="preserve"> de comandos.</w:t>
+      <w:r>
+        <w:t>k)Formatos de comandos.</w:t>
       </w:r>
     </w:p>
     <w:p>
@@ -5862,26 +5955,16 @@
       <w:pPr>
         <w:pStyle w:val="Comentario"/>
       </w:pPr>
-      <w:proofErr w:type="gramStart"/>
-      <w:r>
-        <w:t>a)Validación</w:t>
-      </w:r>
-      <w:proofErr w:type="gramEnd"/>
-      <w:r>
-        <w:t xml:space="preserve"> de entradas.</w:t>
-      </w:r>
-    </w:p>
-    <w:p>
-      <w:pPr>
-        <w:pStyle w:val="Comentario"/>
-      </w:pPr>
-      <w:proofErr w:type="gramStart"/>
-      <w:r>
-        <w:t>b)Secuencias</w:t>
-      </w:r>
-      <w:proofErr w:type="gramEnd"/>
-      <w:r>
-        <w:t xml:space="preserve"> de operación exactas.</w:t>
+      <w:r>
+        <w:t>a)Validación de entradas.</w:t>
+      </w:r>
+    </w:p>
+    <w:p>
+      <w:pPr>
+        <w:pStyle w:val="Comentario"/>
+      </w:pPr>
+      <w:r>
+        <w:t>b)Secuencias de operación exactas.</w:t>
       </w:r>
     </w:p>
     <w:p>
@@ -5931,13 +6014,8 @@
       <w:pPr>
         <w:pStyle w:val="Comentario"/>
       </w:pPr>
-      <w:proofErr w:type="gramStart"/>
-      <w:r>
-        <w:t>e)Relación</w:t>
-      </w:r>
-      <w:proofErr w:type="gramEnd"/>
-      <w:r>
-        <w:t xml:space="preserve"> de salidas con las entradas, incluyendo:</w:t>
+      <w:r>
+        <w:t>e)Relación de salidas con las entradas, incluyendo:</w:t>
       </w:r>
     </w:p>
     <w:p>
@@ -5989,13 +6067,8 @@
         <w:pStyle w:val="Comentario"/>
         <w:ind w:left="708"/>
       </w:pPr>
-      <w:proofErr w:type="gramStart"/>
-      <w:r>
-        <w:t>a)Número</w:t>
-      </w:r>
-      <w:proofErr w:type="gramEnd"/>
-      <w:r>
-        <w:t xml:space="preserve"> de terminales que deben ser soportadas.</w:t>
+      <w:r>
+        <w:t>a)Número de terminales que deben ser soportadas.</w:t>
       </w:r>
     </w:p>
     <w:p>
@@ -6003,13 +6076,8 @@
         <w:pStyle w:val="Comentario"/>
         <w:ind w:left="708"/>
       </w:pPr>
-      <w:proofErr w:type="gramStart"/>
-      <w:r>
-        <w:t>b)Número</w:t>
-      </w:r>
-      <w:proofErr w:type="gramEnd"/>
-      <w:r>
-        <w:t xml:space="preserve"> de usuarios simultáneos que deben ser soportados.</w:t>
+      <w:r>
+        <w:t>b)Número de usuarios simultáneos que deben ser soportados.</w:t>
       </w:r>
     </w:p>
     <w:p>
@@ -6018,15 +6086,7 @@
         <w:ind w:left="708"/>
       </w:pPr>
       <w:r>
-        <w:t xml:space="preserve">c)Cantidad y tipos de </w:t>
-      </w:r>
-      <w:proofErr w:type="gramStart"/>
-      <w:r>
-        <w:t>información  que</w:t>
-      </w:r>
-      <w:proofErr w:type="gramEnd"/>
-      <w:r>
-        <w:t xml:space="preserve"> debe ser manipulada.</w:t>
+        <w:t>c)Cantidad y tipos de información  que debe ser manipulada.</w:t>
       </w:r>
     </w:p>
     <w:p>
@@ -6042,15 +6102,7 @@
         <w:pStyle w:val="Comentario"/>
       </w:pPr>
       <w:r>
-        <w:t xml:space="preserve">Los requerimientos numéricos y dinámicos </w:t>
-      </w:r>
-      <w:proofErr w:type="gramStart"/>
-      <w:r>
-        <w:t>incluyen</w:t>
-      </w:r>
-      <w:proofErr w:type="gramEnd"/>
-      <w:r>
-        <w:t xml:space="preserve"> por ejemplo, el número de transacciones y tareas y la cantidad de datos a ser procesados con o en un cierto período de tiempo para condiciones de trabajo normales y críticas. Todos estos requerimientos deben ser enunciados en términos cuantificables.</w:t>
+        <w:t>Los requerimientos numéricos y dinámicos incluyen por ejemplo, el número de transacciones y tareas y la cantidad de datos a ser procesados con o en un cierto período de tiempo para condiciones de trabajo normales y críticas. Todos estos requerimientos deben ser enunciados en términos cuantificables.</w:t>
       </w:r>
     </w:p>
     <w:p>
@@ -6084,13 +6136,8 @@
         <w:pStyle w:val="Comentario"/>
         <w:ind w:left="708"/>
       </w:pPr>
-      <w:proofErr w:type="gramStart"/>
-      <w:r>
-        <w:t>a)Tipo</w:t>
-      </w:r>
-      <w:proofErr w:type="gramEnd"/>
-      <w:r>
-        <w:t xml:space="preserve"> de información usada por varias funciones.</w:t>
+      <w:r>
+        <w:t>a)Tipo de información usada por varias funciones.</w:t>
       </w:r>
     </w:p>
     <w:p>
@@ -6098,13 +6145,8 @@
         <w:pStyle w:val="Comentario"/>
         <w:ind w:left="708"/>
       </w:pPr>
-      <w:proofErr w:type="gramStart"/>
-      <w:r>
-        <w:t>b)Frecuencia</w:t>
-      </w:r>
-      <w:proofErr w:type="gramEnd"/>
-      <w:r>
-        <w:t xml:space="preserve"> de uso.</w:t>
+      <w:r>
+        <w:t>b)Frecuencia de uso.</w:t>
       </w:r>
     </w:p>
     <w:p>
@@ -6130,13 +6172,8 @@
         <w:pStyle w:val="Comentario"/>
         <w:ind w:left="708"/>
       </w:pPr>
-      <w:proofErr w:type="gramStart"/>
-      <w:r>
-        <w:t>e)Restricciones</w:t>
-      </w:r>
-      <w:proofErr w:type="gramEnd"/>
-      <w:r>
-        <w:t xml:space="preserve"> de integridad.</w:t>
+      <w:r>
+        <w:t>e)Restricciones de integridad.</w:t>
       </w:r>
     </w:p>
     <w:p>
@@ -6144,13 +6181,8 @@
         <w:pStyle w:val="Comentario"/>
         <w:ind w:left="708"/>
       </w:pPr>
-      <w:proofErr w:type="gramStart"/>
-      <w:r>
-        <w:t>f)Requerimientos</w:t>
-      </w:r>
-      <w:proofErr w:type="gramEnd"/>
-      <w:r>
-        <w:t xml:space="preserve"> de retención de datos.&gt;</w:t>
+      <w:r>
+        <w:t>f)Requerimientos de retención de datos.&gt;</w:t>
       </w:r>
     </w:p>
     <w:p>
@@ -6195,13 +6227,8 @@
         <w:pStyle w:val="Comentario"/>
         <w:ind w:left="708"/>
       </w:pPr>
-      <w:proofErr w:type="gramStart"/>
-      <w:r>
-        <w:t>a)Formatos</w:t>
-      </w:r>
-      <w:proofErr w:type="gramEnd"/>
-      <w:r>
-        <w:t xml:space="preserve"> de reportes.</w:t>
+      <w:r>
+        <w:t>a)Formatos de reportes.</w:t>
       </w:r>
     </w:p>
     <w:p>
@@ -6209,13 +6236,8 @@
         <w:pStyle w:val="Comentario"/>
         <w:ind w:left="708"/>
       </w:pPr>
-      <w:proofErr w:type="gramStart"/>
-      <w:r>
-        <w:t>b)Nombramientos</w:t>
-      </w:r>
-      <w:proofErr w:type="gramEnd"/>
-      <w:r>
-        <w:t xml:space="preserve"> de datos.</w:t>
+      <w:r>
+        <w:t>b)Nombramientos de datos.</w:t>
       </w:r>
     </w:p>
     <w:p>
@@ -6305,15 +6327,7 @@
         <w:pStyle w:val="Comentario"/>
       </w:pPr>
       <w:r>
-        <w:t xml:space="preserve">&lt;Se especifican los factores requeridos que garanticen el nivel de disponibilidad requerida por todo el sistema tales como puntos de control, recuperación y </w:t>
-      </w:r>
-      <w:proofErr w:type="spellStart"/>
-      <w:r>
-        <w:t>reestablecimiento</w:t>
-      </w:r>
-      <w:proofErr w:type="spellEnd"/>
-      <w:r>
-        <w:t>.&gt;</w:t>
+        <w:t>&lt;Se especifican los factores requeridos que garanticen el nivel de disponibilidad requerida por todo el sistema tales como puntos de control, recuperación y reestablecimiento.&gt;</w:t>
       </w:r>
     </w:p>
     <w:p>
@@ -6347,13 +6361,8 @@
         <w:pStyle w:val="Comentario"/>
         <w:ind w:left="708"/>
       </w:pPr>
-      <w:proofErr w:type="gramStart"/>
-      <w:r>
-        <w:t>a)Utilizar</w:t>
-      </w:r>
-      <w:proofErr w:type="gramEnd"/>
-      <w:r>
-        <w:t xml:space="preserve"> ciertas técnicas de criptografía.</w:t>
+      <w:r>
+        <w:t>a)Utilizar ciertas técnicas de criptografía.</w:t>
       </w:r>
     </w:p>
     <w:p>
@@ -6361,13 +6370,8 @@
         <w:pStyle w:val="Comentario"/>
         <w:ind w:left="708"/>
       </w:pPr>
-      <w:proofErr w:type="gramStart"/>
-      <w:r>
-        <w:t>b)Llevar</w:t>
-      </w:r>
-      <w:proofErr w:type="gramEnd"/>
-      <w:r>
-        <w:t xml:space="preserve"> una bitácora o historia de los datos.</w:t>
+      <w:r>
+        <w:t>b)Llevar una bitácora o historia de los datos.</w:t>
       </w:r>
     </w:p>
     <w:p>
@@ -6393,13 +6397,8 @@
         <w:pStyle w:val="Comentario"/>
         <w:ind w:left="708"/>
       </w:pPr>
-      <w:proofErr w:type="gramStart"/>
-      <w:r>
-        <w:t>e)Verificar</w:t>
-      </w:r>
-      <w:proofErr w:type="gramEnd"/>
-      <w:r>
-        <w:t xml:space="preserve"> la integridad de datos para variables críticas.</w:t>
+      <w:r>
+        <w:t>e)Verificar la integridad de datos para variables críticas.</w:t>
       </w:r>
     </w:p>
     <w:p>
@@ -6453,13 +6452,8 @@
         <w:pStyle w:val="Comentario"/>
         <w:ind w:left="708"/>
       </w:pPr>
-      <w:proofErr w:type="gramStart"/>
-      <w:r>
-        <w:t>a)Porcentaje</w:t>
-      </w:r>
-      <w:proofErr w:type="gramEnd"/>
-      <w:r>
-        <w:t xml:space="preserve"> de componentes con código dependiente del host.</w:t>
+      <w:r>
+        <w:t>a)Porcentaje de componentes con código dependiente del host.</w:t>
       </w:r>
     </w:p>
     <w:p>
@@ -6467,13 +6461,8 @@
         <w:pStyle w:val="Comentario"/>
         <w:ind w:left="708"/>
       </w:pPr>
-      <w:proofErr w:type="gramStart"/>
-      <w:r>
-        <w:t>b)Porcentaje</w:t>
-      </w:r>
-      <w:proofErr w:type="gramEnd"/>
-      <w:r>
-        <w:t xml:space="preserve"> de código que es dependiente del host.</w:t>
+      <w:r>
+        <w:t>b)Porcentaje de código que es dependiente del host.</w:t>
       </w:r>
     </w:p>
     <w:p>
@@ -6499,13 +6488,8 @@
         <w:pStyle w:val="Comentario"/>
         <w:ind w:left="708"/>
       </w:pPr>
-      <w:proofErr w:type="gramStart"/>
-      <w:r>
-        <w:t>e)Uso</w:t>
-      </w:r>
-      <w:proofErr w:type="gramEnd"/>
-      <w:r>
-        <w:t xml:space="preserve"> de un sistema operativo particular.&gt;</w:t>
+      <w:r>
+        <w:t>e)Uso de un sistema operativo particular.&gt;</w:t>
       </w:r>
     </w:p>
     <w:p>
@@ -6542,31 +6526,7 @@
         <w:pStyle w:val="Comentario"/>
       </w:pPr>
       <w:r>
-        <w:t xml:space="preserve">&lt;En esta sección se presenta la matriz de conflictos y dependencias entre requerimientos, es recomendable que se </w:t>
-      </w:r>
-      <w:proofErr w:type="spellStart"/>
-      <w:r>
-        <w:t>de</w:t>
-      </w:r>
-      <w:proofErr w:type="spellEnd"/>
-      <w:r>
-        <w:t xml:space="preserve"> una descripción del </w:t>
-      </w:r>
-      <w:proofErr w:type="spellStart"/>
-      <w:r>
-        <w:t>por qué</w:t>
-      </w:r>
-      <w:proofErr w:type="spellEnd"/>
-      <w:r>
-        <w:t xml:space="preserve"> del conflicto o dependencia. Esta matriz puede esta referenciada a un archivo en </w:t>
-      </w:r>
-      <w:proofErr w:type="gramStart"/>
-      <w:r>
-        <w:t>Excel</w:t>
-      </w:r>
-      <w:proofErr w:type="gramEnd"/>
-      <w:r>
-        <w:t xml:space="preserve"> por ejemplo.&gt;</w:t>
+        <w:t>&lt;En esta sección se presenta la matriz de conflictos y dependencias entre requerimientos, es recomendable que se de una descripción del por qué del conflicto o dependencia. Esta matriz puede esta referenciada a un archivo en Excel por ejemplo.&gt;</w:t>
       </w:r>
     </w:p>
     <w:p/>
@@ -6614,13 +6574,8 @@
               <w:ind w:firstLine="0"/>
               <w:jc w:val="center"/>
             </w:pPr>
-            <w:proofErr w:type="spellStart"/>
             <w:r>
-              <w:t>Req</w:t>
-            </w:r>
-            <w:proofErr w:type="spellEnd"/>
-            <w:r>
-              <w:t>. 1</w:t>
+              <w:t>Req. 1</w:t>
             </w:r>
           </w:p>
         </w:tc>
@@ -6633,13 +6588,8 @@
               <w:ind w:firstLine="0"/>
               <w:jc w:val="center"/>
             </w:pPr>
-            <w:proofErr w:type="spellStart"/>
             <w:r>
-              <w:t>Req</w:t>
-            </w:r>
-            <w:proofErr w:type="spellEnd"/>
-            <w:r>
-              <w:t>. 2</w:t>
+              <w:t>Req. 2</w:t>
             </w:r>
           </w:p>
         </w:tc>
@@ -6674,13 +6624,8 @@
               <w:ind w:firstLine="0"/>
               <w:jc w:val="center"/>
             </w:pPr>
-            <w:proofErr w:type="spellStart"/>
             <w:r>
-              <w:t>Req</w:t>
-            </w:r>
-            <w:proofErr w:type="spellEnd"/>
-            <w:r>
-              <w:t>. n</w:t>
+              <w:t>Req. n</w:t>
             </w:r>
           </w:p>
         </w:tc>
@@ -7089,13 +7034,8 @@
             <w:pPr>
               <w:ind w:firstLine="0"/>
             </w:pPr>
-            <w:proofErr w:type="spellStart"/>
             <w:r>
-              <w:t>Req</w:t>
-            </w:r>
-            <w:proofErr w:type="spellEnd"/>
-            <w:r>
-              <w:t>. n</w:t>
+              <w:t>Req. n</w:t>
             </w:r>
           </w:p>
         </w:tc>
@@ -7181,43 +7121,25 @@
           <w:i/>
           <w:iCs/>
         </w:rPr>
-        <w:t xml:space="preserve">0 </w:t>
-      </w:r>
-      <w:proofErr w:type="gramStart"/>
-      <w:r>
+        <w:t>0 Independiente</w:t>
+      </w:r>
+    </w:p>
+    <w:p>
+      <w:pPr>
+        <w:pStyle w:val="Piedefoto"/>
+        <w:spacing w:after="0"/>
         <w:rPr>
           <w:i/>
           <w:iCs/>
         </w:rPr>
-        <w:t>Independiente</w:t>
-      </w:r>
-      <w:proofErr w:type="gramEnd"/>
-    </w:p>
-    <w:p>
-      <w:pPr>
-        <w:pStyle w:val="Piedefoto"/>
-        <w:spacing w:after="0"/>
+      </w:pPr>
+      <w:r>
         <w:rPr>
           <w:i/>
           <w:iCs/>
         </w:rPr>
-      </w:pPr>
-      <w:r>
-        <w:rPr>
-          <w:i/>
-          <w:iCs/>
-        </w:rPr>
-        <w:t xml:space="preserve">1 </w:t>
-      </w:r>
-      <w:proofErr w:type="gramStart"/>
-      <w:r>
-        <w:rPr>
-          <w:i/>
-          <w:iCs/>
-        </w:rPr>
-        <w:t>Dependiente</w:t>
-      </w:r>
-      <w:proofErr w:type="gramEnd"/>
+        <w:t>1 Dependiente</w:t>
+      </w:r>
     </w:p>
     <w:p>
       <w:pPr>
@@ -7371,13 +7293,8 @@
             <w:pPr>
               <w:ind w:firstLine="0"/>
             </w:pPr>
-            <w:proofErr w:type="spellStart"/>
             <w:r>
-              <w:t>Req</w:t>
-            </w:r>
-            <w:proofErr w:type="spellEnd"/>
-            <w:r>
-              <w:t xml:space="preserve"> 1</w:t>
+              <w:t>Req 1</w:t>
             </w:r>
           </w:p>
         </w:tc>
@@ -7420,13 +7337,8 @@
             <w:pPr>
               <w:ind w:firstLine="0"/>
             </w:pPr>
-            <w:proofErr w:type="spellStart"/>
             <w:r>
-              <w:t>Req</w:t>
-            </w:r>
-            <w:proofErr w:type="spellEnd"/>
-            <w:r>
-              <w:t xml:space="preserve"> 2</w:t>
+              <w:t>Req 2</w:t>
             </w:r>
           </w:p>
         </w:tc>
@@ -7507,13 +7419,8 @@
             <w:pPr>
               <w:ind w:firstLine="0"/>
             </w:pPr>
-            <w:proofErr w:type="spellStart"/>
             <w:r>
-              <w:t>Req</w:t>
-            </w:r>
-            <w:proofErr w:type="spellEnd"/>
-            <w:r>
-              <w:t xml:space="preserve"> n</w:t>
+              <w:t>Req n</w:t>
             </w:r>
           </w:p>
         </w:tc>
@@ -7601,13 +7508,8 @@
         <w:pStyle w:val="Comentario"/>
         <w:ind w:left="708"/>
       </w:pPr>
-      <w:proofErr w:type="gramStart"/>
-      <w:r>
-        <w:t>a)Ejemplos</w:t>
-      </w:r>
-      <w:proofErr w:type="gramEnd"/>
-      <w:r>
-        <w:t xml:space="preserve"> de formatos de entrada salidas, descripción de estudios de análisis de costos o resultados de encuestas a usuarios.</w:t>
+      <w:r>
+        <w:t>a)Ejemplos de formatos de entrada salidas, descripción de estudios de análisis de costos o resultados de encuestas a usuarios.</w:t>
       </w:r>
     </w:p>
     <w:p>
@@ -7615,13 +7517,8 @@
         <w:pStyle w:val="Comentario"/>
         <w:ind w:left="708"/>
       </w:pPr>
-      <w:proofErr w:type="gramStart"/>
-      <w:r>
-        <w:t>b)Soporte</w:t>
-      </w:r>
-      <w:proofErr w:type="gramEnd"/>
-      <w:r>
-        <w:t xml:space="preserve"> o referencias de información que puedan ayudar a los lectores de la ERS</w:t>
+      <w:r>
+        <w:t>b)Soporte o referencias de información que puedan ayudar a los lectores de la ERS</w:t>
       </w:r>
     </w:p>
     <w:p>
@@ -7808,7 +7705,7 @@
         </mc:Choice>
         <mc:Fallback>
           <w:pict>
-            <v:line w14:anchorId="019DF75B" id="Line 5" o:spid="_x0000_s1026" style="position:absolute;z-index:251657728;visibility:visible;mso-wrap-style:square;mso-width-percent:0;mso-height-percent:0;mso-wrap-distance-left:9pt;mso-wrap-distance-top:0;mso-wrap-distance-right:9pt;mso-wrap-distance-bottom:0;mso-position-horizontal:absolute;mso-position-horizontal-relative:text;mso-position-vertical:absolute;mso-position-vertical-relative:text;mso-width-percent:0;mso-height-percent:0;mso-width-relative:page;mso-height-relative:page" from="-2.9pt,-1.55pt" to="472.1pt,-1.55pt" o:gfxdata="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" strokeweight="2.25pt"/>
+            <v:line w14:anchorId="7F42E6F7" id="Line 5" o:spid="_x0000_s1026" style="position:absolute;z-index:251657728;visibility:visible;mso-wrap-style:square;mso-width-percent:0;mso-height-percent:0;mso-wrap-distance-left:9pt;mso-wrap-distance-top:0;mso-wrap-distance-right:9pt;mso-wrap-distance-bottom:0;mso-position-horizontal:absolute;mso-position-horizontal-relative:text;mso-position-vertical:absolute;mso-position-vertical-relative:text;mso-width-percent:0;mso-height-percent:0;mso-width-relative:page;mso-height-relative:page" from="-2.9pt,-1.55pt" to="472.1pt,-1.55pt" o:gfxdata="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" strokeweight="2.25pt"/>
           </w:pict>
         </mc:Fallback>
       </mc:AlternateContent>
@@ -8168,6 +8065,119 @@
     </w:lvl>
   </w:abstractNum>
   <w:abstractNum w:abstractNumId="3" w15:restartNumberingAfterBreak="0">
+    <w:nsid w:val="1EDD2C9C"/>
+    <w:multiLevelType w:val="hybridMultilevel"/>
+    <w:tmpl w:val="15C4751C"/>
+    <w:lvl w:ilvl="0" w:tplc="080A0001">
+      <w:start w:val="1"/>
+      <w:numFmt w:val="bullet"/>
+      <w:lvlText w:val=""/>
+      <w:lvlJc w:val="left"/>
+      <w:pPr>
+        <w:ind w:left="720" w:hanging="360"/>
+      </w:pPr>
+      <w:rPr>
+        <w:rFonts w:ascii="Symbol" w:hAnsi="Symbol" w:hint="default"/>
+      </w:rPr>
+    </w:lvl>
+    <w:lvl w:ilvl="1" w:tplc="080A0003" w:tentative="1">
+      <w:start w:val="1"/>
+      <w:numFmt w:val="bullet"/>
+      <w:lvlText w:val="o"/>
+      <w:lvlJc w:val="left"/>
+      <w:pPr>
+        <w:ind w:left="1440" w:hanging="360"/>
+      </w:pPr>
+      <w:rPr>
+        <w:rFonts w:ascii="Courier New" w:hAnsi="Courier New" w:cs="Courier New" w:hint="default"/>
+      </w:rPr>
+    </w:lvl>
+    <w:lvl w:ilvl="2" w:tplc="080A0005" w:tentative="1">
+      <w:start w:val="1"/>
+      <w:numFmt w:val="bullet"/>
+      <w:lvlText w:val=""/>
+      <w:lvlJc w:val="left"/>
+      <w:pPr>
+        <w:ind w:left="2160" w:hanging="360"/>
+      </w:pPr>
+      <w:rPr>
+        <w:rFonts w:ascii="Wingdings" w:hAnsi="Wingdings" w:hint="default"/>
+      </w:rPr>
+    </w:lvl>
+    <w:lvl w:ilvl="3" w:tplc="080A0001" w:tentative="1">
+      <w:start w:val="1"/>
+      <w:numFmt w:val="bullet"/>
+      <w:lvlText w:val=""/>
+      <w:lvlJc w:val="left"/>
+      <w:pPr>
+        <w:ind w:left="2880" w:hanging="360"/>
+      </w:pPr>
+      <w:rPr>
+        <w:rFonts w:ascii="Symbol" w:hAnsi="Symbol" w:hint="default"/>
+      </w:rPr>
+    </w:lvl>
+    <w:lvl w:ilvl="4" w:tplc="080A0003" w:tentative="1">
+      <w:start w:val="1"/>
+      <w:numFmt w:val="bullet"/>
+      <w:lvlText w:val="o"/>
+      <w:lvlJc w:val="left"/>
+      <w:pPr>
+        <w:ind w:left="3600" w:hanging="360"/>
+      </w:pPr>
+      <w:rPr>
+        <w:rFonts w:ascii="Courier New" w:hAnsi="Courier New" w:cs="Courier New" w:hint="default"/>
+      </w:rPr>
+    </w:lvl>
+    <w:lvl w:ilvl="5" w:tplc="080A0005" w:tentative="1">
+      <w:start w:val="1"/>
+      <w:numFmt w:val="bullet"/>
+      <w:lvlText w:val=""/>
+      <w:lvlJc w:val="left"/>
+      <w:pPr>
+        <w:ind w:left="4320" w:hanging="360"/>
+      </w:pPr>
+      <w:rPr>
+        <w:rFonts w:ascii="Wingdings" w:hAnsi="Wingdings" w:hint="default"/>
+      </w:rPr>
+    </w:lvl>
+    <w:lvl w:ilvl="6" w:tplc="080A0001" w:tentative="1">
+      <w:start w:val="1"/>
+      <w:numFmt w:val="bullet"/>
+      <w:lvlText w:val=""/>
+      <w:lvlJc w:val="left"/>
+      <w:pPr>
+        <w:ind w:left="5040" w:hanging="360"/>
+      </w:pPr>
+      <w:rPr>
+        <w:rFonts w:ascii="Symbol" w:hAnsi="Symbol" w:hint="default"/>
+      </w:rPr>
+    </w:lvl>
+    <w:lvl w:ilvl="7" w:tplc="080A0003" w:tentative="1">
+      <w:start w:val="1"/>
+      <w:numFmt w:val="bullet"/>
+      <w:lvlText w:val="o"/>
+      <w:lvlJc w:val="left"/>
+      <w:pPr>
+        <w:ind w:left="5760" w:hanging="360"/>
+      </w:pPr>
+      <w:rPr>
+        <w:rFonts w:ascii="Courier New" w:hAnsi="Courier New" w:cs="Courier New" w:hint="default"/>
+      </w:rPr>
+    </w:lvl>
+    <w:lvl w:ilvl="8" w:tplc="080A0005" w:tentative="1">
+      <w:start w:val="1"/>
+      <w:numFmt w:val="bullet"/>
+      <w:lvlText w:val=""/>
+      <w:lvlJc w:val="left"/>
+      <w:pPr>
+        <w:ind w:left="6480" w:hanging="360"/>
+      </w:pPr>
+      <w:rPr>
+        <w:rFonts w:ascii="Wingdings" w:hAnsi="Wingdings" w:hint="default"/>
+      </w:rPr>
+    </w:lvl>
+  </w:abstractNum>
+  <w:abstractNum w:abstractNumId="4" w15:restartNumberingAfterBreak="0">
     <w:nsid w:val="2A780082"/>
     <w:multiLevelType w:val="singleLevel"/>
     <w:tmpl w:val="5EAEA930"/>
@@ -8188,7 +8198,7 @@
       </w:rPr>
     </w:lvl>
   </w:abstractNum>
-  <w:abstractNum w:abstractNumId="4" w15:restartNumberingAfterBreak="0">
+  <w:abstractNum w:abstractNumId="5" w15:restartNumberingAfterBreak="0">
     <w:nsid w:val="3BEE54EF"/>
     <w:multiLevelType w:val="hybridMultilevel"/>
     <w:tmpl w:val="41EC622E"/>
@@ -8328,7 +8338,7 @@
       </w:rPr>
     </w:lvl>
   </w:abstractNum>
-  <w:abstractNum w:abstractNumId="5" w15:restartNumberingAfterBreak="0">
+  <w:abstractNum w:abstractNumId="6" w15:restartNumberingAfterBreak="0">
     <w:nsid w:val="3C4314CB"/>
     <w:multiLevelType w:val="multilevel"/>
     <w:tmpl w:val="F642D3C8"/>
@@ -8346,7 +8356,6 @@
     <w:lvl w:ilvl="1">
       <w:start w:val="1"/>
       <w:numFmt w:val="decimal"/>
-      <w:pStyle w:val="Nivel3"/>
       <w:suff w:val="space"/>
       <w:lvlText w:val="%1.%2"/>
       <w:lvlJc w:val="left"/>
@@ -8357,7 +8366,6 @@
     <w:lvl w:ilvl="2">
       <w:start w:val="1"/>
       <w:numFmt w:val="decimal"/>
-      <w:pStyle w:val="Nivel3"/>
       <w:suff w:val="space"/>
       <w:lvlText w:val="%1.%2.%3"/>
       <w:lvlJc w:val="left"/>
@@ -8368,7 +8376,6 @@
     <w:lvl w:ilvl="3">
       <w:start w:val="1"/>
       <w:numFmt w:val="decimal"/>
-      <w:pStyle w:val="Nivel4"/>
       <w:lvlText w:val="%1.%2.%3.%4"/>
       <w:lvlJc w:val="left"/>
       <w:pPr>
@@ -8444,7 +8451,7 @@
       </w:pPr>
     </w:lvl>
   </w:abstractNum>
-  <w:abstractNum w:abstractNumId="6" w15:restartNumberingAfterBreak="0">
+  <w:abstractNum w:abstractNumId="7" w15:restartNumberingAfterBreak="0">
     <w:nsid w:val="40A129DA"/>
     <w:multiLevelType w:val="hybridMultilevel"/>
     <w:tmpl w:val="9EBACF16"/>
@@ -8584,7 +8591,7 @@
       </w:rPr>
     </w:lvl>
   </w:abstractNum>
-  <w:abstractNum w:abstractNumId="7" w15:restartNumberingAfterBreak="0">
+  <w:abstractNum w:abstractNumId="8" w15:restartNumberingAfterBreak="0">
     <w:nsid w:val="73B529EA"/>
     <w:multiLevelType w:val="singleLevel"/>
     <w:tmpl w:val="2D767A00"/>
@@ -8605,7 +8612,7 @@
       </w:rPr>
     </w:lvl>
   </w:abstractNum>
-  <w:abstractNum w:abstractNumId="8" w15:restartNumberingAfterBreak="0">
+  <w:abstractNum w:abstractNumId="9" w15:restartNumberingAfterBreak="0">
     <w:nsid w:val="7F0D69D9"/>
     <w:multiLevelType w:val="hybridMultilevel"/>
     <w:tmpl w:val="14A8DE74"/>
@@ -8746,13 +8753,13 @@
     </w:lvl>
   </w:abstractNum>
   <w:num w:numId="1" w16cid:durableId="177474720">
-    <w:abstractNumId w:val="5"/>
+    <w:abstractNumId w:val="6"/>
   </w:num>
   <w:num w:numId="2" w16cid:durableId="361781613">
-    <w:abstractNumId w:val="3"/>
+    <w:abstractNumId w:val="4"/>
   </w:num>
   <w:num w:numId="3" w16cid:durableId="1769348264">
-    <w:abstractNumId w:val="7"/>
+    <w:abstractNumId w:val="8"/>
   </w:num>
   <w:num w:numId="4" w16cid:durableId="285895032">
     <w:abstractNumId w:val="0"/>
@@ -8764,13 +8771,16 @@
     <w:abstractNumId w:val="1"/>
   </w:num>
   <w:num w:numId="7" w16cid:durableId="746001229">
-    <w:abstractNumId w:val="8"/>
+    <w:abstractNumId w:val="9"/>
   </w:num>
   <w:num w:numId="8" w16cid:durableId="678655611">
-    <w:abstractNumId w:val="6"/>
+    <w:abstractNumId w:val="7"/>
   </w:num>
   <w:num w:numId="9" w16cid:durableId="465390325">
-    <w:abstractNumId w:val="4"/>
+    <w:abstractNumId w:val="5"/>
+  </w:num>
+  <w:num w:numId="10" w16cid:durableId="457338981">
+    <w:abstractNumId w:val="3"/>
   </w:num>
   <w:numIdMacAtCleanup w:val="9"/>
 </w:numbering>
@@ -10226,6 +10236,15 @@
 </file>
 
 <file path=customXml/item1.xml><?xml version="1.0" encoding="utf-8"?>
+<?mso-contentType ?>
+<FormTemplates xmlns="http://schemas.microsoft.com/sharepoint/v3/contenttype/forms">
+  <Display>DocumentLibraryForm</Display>
+  <Edit>DocumentLibraryForm</Edit>
+  <New>DocumentLibraryForm</New>
+</FormTemplates>
+</file>
+
+<file path=customXml/item2.xml><?xml version="1.0" encoding="utf-8"?>
 <ct:contentTypeSchema xmlns:ct="http://schemas.microsoft.com/office/2006/metadata/contentType" xmlns:ma="http://schemas.microsoft.com/office/2006/metadata/properties/metaAttributes" ct:_="" ma:_="" ma:contentTypeName="Document" ma:contentTypeID="0x010100AE6DD68E2868BE4DBE4E56B06BDCFA6C" ma:contentTypeVersion="15" ma:contentTypeDescription="Create a new document." ma:contentTypeScope="" ma:versionID="b829dabb8f3172158850f9565dc4d6b9">
   <xsd:schema xmlns:xsd="http://www.w3.org/2001/XMLSchema" xmlns:xs="http://www.w3.org/2001/XMLSchema" xmlns:p="http://schemas.microsoft.com/office/2006/metadata/properties" xmlns:ns3="e6bdb258-f669-4193-99c6-c5e49cf2f935" xmlns:ns4="3c9f083f-c8ca-4fd7-9a16-561bb78c834f" targetNamespace="http://schemas.microsoft.com/office/2006/metadata/properties" ma:root="true" ma:fieldsID="936a147a5eb5d312e569d9b301046255" ns3:_="" ns4:_="">
     <xsd:import namespace="e6bdb258-f669-4193-99c6-c5e49cf2f935"/>
@@ -10460,7 +10479,7 @@
 </ct:contentTypeSchema>
 </file>
 
-<file path=customXml/item2.xml><?xml version="1.0" encoding="utf-8"?>
+<file path=customXml/item3.xml><?xml version="1.0" encoding="utf-8"?>
 <p:properties xmlns:p="http://schemas.microsoft.com/office/2006/metadata/properties" xmlns:xsi="http://www.w3.org/2001/XMLSchema-instance" xmlns:pc="http://schemas.microsoft.com/office/infopath/2007/PartnerControls">
   <documentManagement>
     <_activity xmlns="e6bdb258-f669-4193-99c6-c5e49cf2f935" xsi:nil="true"/>
@@ -10468,16 +10487,15 @@
 </p:properties>
 </file>
 
-<file path=customXml/item3.xml><?xml version="1.0" encoding="utf-8"?>
-<?mso-contentType ?>
-<FormTemplates xmlns="http://schemas.microsoft.com/sharepoint/v3/contenttype/forms">
-  <Display>DocumentLibraryForm</Display>
-  <Edit>DocumentLibraryForm</Edit>
-  <New>DocumentLibraryForm</New>
-</FormTemplates>
+<file path=customXml/itemProps1.xml><?xml version="1.0" encoding="utf-8"?>
+<ds:datastoreItem xmlns:ds="http://schemas.openxmlformats.org/officeDocument/2006/customXml" ds:itemID="{E2A67FD4-5A9E-4F44-AEC3-6CCA8705A70D}">
+  <ds:schemaRefs>
+    <ds:schemaRef ds:uri="http://schemas.microsoft.com/sharepoint/v3/contenttype/forms"/>
+  </ds:schemaRefs>
+</ds:datastoreItem>
 </file>
 
-<file path=customXml/itemProps1.xml><?xml version="1.0" encoding="utf-8"?>
+<file path=customXml/itemProps2.xml><?xml version="1.0" encoding="utf-8"?>
 <ds:datastoreItem xmlns:ds="http://schemas.openxmlformats.org/officeDocument/2006/customXml" ds:itemID="{C42C56B1-15ED-442B-9488-6BCB4B40AFA5}">
   <ds:schemaRefs>
     <ds:schemaRef ds:uri="http://schemas.microsoft.com/office/2006/metadata/contentType"/>
@@ -10496,27 +10514,19 @@
 </ds:datastoreItem>
 </file>
 
-<file path=customXml/itemProps2.xml><?xml version="1.0" encoding="utf-8"?>
+<file path=customXml/itemProps3.xml><?xml version="1.0" encoding="utf-8"?>
 <ds:datastoreItem xmlns:ds="http://schemas.openxmlformats.org/officeDocument/2006/customXml" ds:itemID="{8464F72B-5DEF-4358-90E8-B2BB57CD1160}">
   <ds:schemaRefs>
+    <ds:schemaRef ds:uri="http://purl.org/dc/elements/1.1/"/>
+    <ds:schemaRef ds:uri="http://schemas.microsoft.com/office/2006/documentManagement/types"/>
+    <ds:schemaRef ds:uri="http://www.w3.org/XML/1998/namespace"/>
+    <ds:schemaRef ds:uri="3c9f083f-c8ca-4fd7-9a16-561bb78c834f"/>
+    <ds:schemaRef ds:uri="e6bdb258-f669-4193-99c6-c5e49cf2f935"/>
     <ds:schemaRef ds:uri="http://schemas.openxmlformats.org/package/2006/metadata/core-properties"/>
-    <ds:schemaRef ds:uri="http://schemas.microsoft.com/office/2006/documentManagement/types"/>
+    <ds:schemaRef ds:uri="http://purl.org/dc/terms/"/>
+    <ds:schemaRef ds:uri="http://schemas.microsoft.com/office/2006/metadata/properties"/>
+    <ds:schemaRef ds:uri="http://schemas.microsoft.com/office/infopath/2007/PartnerControls"/>
     <ds:schemaRef ds:uri="http://purl.org/dc/dcmitype/"/>
-    <ds:schemaRef ds:uri="http://www.w3.org/XML/1998/namespace"/>
-    <ds:schemaRef ds:uri="http://schemas.microsoft.com/office/2006/metadata/properties"/>
-    <ds:schemaRef ds:uri="http://purl.org/dc/elements/1.1/"/>
-    <ds:schemaRef ds:uri="e6bdb258-f669-4193-99c6-c5e49cf2f935"/>
-    <ds:schemaRef ds:uri="http://purl.org/dc/terms/"/>
-    <ds:schemaRef ds:uri="http://schemas.microsoft.com/office/infopath/2007/PartnerControls"/>
-    <ds:schemaRef ds:uri="3c9f083f-c8ca-4fd7-9a16-561bb78c834f"/>
-  </ds:schemaRefs>
-</ds:datastoreItem>
-</file>
-
-<file path=customXml/itemProps3.xml><?xml version="1.0" encoding="utf-8"?>
-<ds:datastoreItem xmlns:ds="http://schemas.openxmlformats.org/officeDocument/2006/customXml" ds:itemID="{E2A67FD4-5A9E-4F44-AEC3-6CCA8705A70D}">
-  <ds:schemaRefs>
-    <ds:schemaRef ds:uri="http://schemas.microsoft.com/sharepoint/v3/contenttype/forms"/>
   </ds:schemaRefs>
 </ds:datastoreItem>
 </file>
</xml_diff>

<commit_message>
Corriendo detalles de redacción y las tablas de actividades
</commit_message>
<xml_diff>
--- a/primeraEntrega/ERS.docx
+++ b/primeraEntrega/ERS.docx
@@ -94,10 +94,9 @@
       </w:r>
       <w:r>
         <w:br/>
-        <w:t>2</w:t>
-      </w:r>
-      <w:r>
-        <w:t>3</w:t>
+      </w:r>
+      <w:r>
+        <w:t>27</w:t>
       </w:r>
       <w:r>
         <w:t xml:space="preserve"> de </w:t>
@@ -125,8 +124,13 @@
         <w:t xml:space="preserve">Preparado por: </w:t>
       </w:r>
       <w:r>
-        <w:t>Empresa de Desarrollo y Mantenimiento de Software UADYSoft</w:t>
-      </w:r>
+        <w:t xml:space="preserve">Empresa de Desarrollo y Mantenimiento de Software </w:t>
+      </w:r>
+      <w:proofErr w:type="spellStart"/>
+      <w:r>
+        <w:t>UADYSoft</w:t>
+      </w:r>
+      <w:proofErr w:type="spellEnd"/>
       <w:r>
         <w:t>.</w:t>
       </w:r>
@@ -142,7 +146,15 @@
         <w:t>Realizó:</w:t>
       </w:r>
       <w:r>
-        <w:t xml:space="preserve"> Isaac Mauricio Ehuan Ávila, Jesús Fernando Méndez Avilés, Oscar Daniel Moreno Flores y Jonatan Jafet Santana May</w:t>
+        <w:t xml:space="preserve"> Isaac Mauricio </w:t>
+      </w:r>
+      <w:proofErr w:type="spellStart"/>
+      <w:r>
+        <w:t>Ehuan</w:t>
+      </w:r>
+      <w:proofErr w:type="spellEnd"/>
+      <w:r>
+        <w:t xml:space="preserve"> Ávila, Jesús Fernando Méndez Avilés, Oscar Daniel Moreno Flores y Jonatan Jafet Santana May</w:t>
       </w:r>
       <w:r>
         <w:t>.</w:t>
@@ -327,7 +339,21 @@
               <w:rPr>
                 <w:lang w:val="es-MX"/>
               </w:rPr>
-              <w:t>Isaac Mauricio Ehuan Ávila, Jesús Fernando Méndez Avilés, Oscar Daniel Moreno Flores y Jonatan Jafet Santana May.</w:t>
+              <w:t xml:space="preserve">Isaac Mauricio </w:t>
+            </w:r>
+            <w:proofErr w:type="spellStart"/>
+            <w:r>
+              <w:rPr>
+                <w:lang w:val="es-MX"/>
+              </w:rPr>
+              <w:t>Ehuan</w:t>
+            </w:r>
+            <w:proofErr w:type="spellEnd"/>
+            <w:r>
+              <w:rPr>
+                <w:lang w:val="es-MX"/>
+              </w:rPr>
+              <w:t xml:space="preserve"> Ávila, Jesús Fernando Méndez Avilés, Oscar Daniel Moreno Flores y Jonatan Jafet Santana May.</w:t>
             </w:r>
           </w:p>
         </w:tc>
@@ -567,7 +593,21 @@
               <w:rPr>
                 <w:lang w:val="es-MX"/>
               </w:rPr>
-              <w:t>21/Sep/2001</w:t>
+              <w:t>21/</w:t>
+            </w:r>
+            <w:proofErr w:type="spellStart"/>
+            <w:r>
+              <w:rPr>
+                <w:lang w:val="es-MX"/>
+              </w:rPr>
+              <w:t>Sep</w:t>
+            </w:r>
+            <w:proofErr w:type="spellEnd"/>
+            <w:r>
+              <w:rPr>
+                <w:lang w:val="es-MX"/>
+              </w:rPr>
+              <w:t>/2001</w:t>
             </w:r>
           </w:p>
         </w:tc>
@@ -587,7 +627,7 @@
               <w:rPr>
                 <w:lang w:val="es-MX"/>
               </w:rPr>
-              <w:t>B</w:t>
+              <w:t>A</w:t>
             </w:r>
           </w:p>
         </w:tc>
@@ -606,7 +646,7 @@
               <w:rPr>
                 <w:lang w:val="es-MX"/>
               </w:rPr>
-              <w:t>Carlos Mojica</w:t>
+              <w:t>Isaac, Jonatan, Fernando, Daniel</w:t>
             </w:r>
           </w:p>
         </w:tc>
@@ -712,7 +752,39 @@
           <w:sz w:val="20"/>
           <w:lang w:val="es-MX"/>
         </w:rPr>
-        <w:t>Estado: (B)orrador, (R)evisión, (A)probado</w:t>
+        <w:t>Estado: (B)</w:t>
+      </w:r>
+      <w:proofErr w:type="spellStart"/>
+      <w:r>
+        <w:rPr>
+          <w:sz w:val="20"/>
+          <w:lang w:val="es-MX"/>
+        </w:rPr>
+        <w:t>orrador</w:t>
+      </w:r>
+      <w:proofErr w:type="spellEnd"/>
+      <w:r>
+        <w:rPr>
+          <w:sz w:val="20"/>
+          <w:lang w:val="es-MX"/>
+        </w:rPr>
+        <w:t>, (R)</w:t>
+      </w:r>
+      <w:proofErr w:type="spellStart"/>
+      <w:r>
+        <w:rPr>
+          <w:sz w:val="20"/>
+          <w:lang w:val="es-MX"/>
+        </w:rPr>
+        <w:t>evisión</w:t>
+      </w:r>
+      <w:proofErr w:type="spellEnd"/>
+      <w:r>
+        <w:rPr>
+          <w:sz w:val="20"/>
+          <w:lang w:val="es-MX"/>
+        </w:rPr>
+        <w:t>, (A)probado</w:t>
       </w:r>
     </w:p>
     <w:p>
@@ -4613,55 +4685,62 @@
           <w:i w:val="0"/>
           <w:iCs/>
         </w:rPr>
-        <w:t>Los reportes de los ciudadanos representan apenas el 15% de los huecos que surgen en las calles de la ciudad y admitió que hay un importante rezago</w:t>
+        <w:t>l</w:t>
       </w:r>
       <w:r>
         <w:rPr>
           <w:i w:val="0"/>
           <w:iCs/>
         </w:rPr>
-        <w:t xml:space="preserve">. </w:t>
+        <w:t>os reportes de los ciudadanos representan apenas el 15% de los huecos que surgen en las calles de la ciudad y admitió que hay un importante rezago</w:t>
       </w:r>
       <w:r>
         <w:rPr>
           <w:i w:val="0"/>
           <w:iCs/>
         </w:rPr>
-        <w:t>Además,</w:t>
+        <w:t xml:space="preserve">. </w:t>
       </w:r>
       <w:r>
         <w:rPr>
           <w:i w:val="0"/>
           <w:iCs/>
         </w:rPr>
-        <w:t xml:space="preserve"> se limitó la problemática a la seguridad. Ya que estos aspectos si son posibles </w:t>
+        <w:t>Además,</w:t>
       </w:r>
       <w:r>
         <w:rPr>
           <w:i w:val="0"/>
           <w:iCs/>
         </w:rPr>
-        <w:t xml:space="preserve">solucionarlos con el producto de software. </w:t>
+        <w:t xml:space="preserve"> se limitó la problemática a la seguridad. Ya que estos aspectos si son posibles </w:t>
       </w:r>
       <w:r>
         <w:rPr>
           <w:i w:val="0"/>
           <w:iCs/>
         </w:rPr>
-        <w:t xml:space="preserve">Por otro lado, el alcance es igual para aquellas personas </w:t>
+        <w:t xml:space="preserve">solucionarlos con el producto de software. </w:t>
       </w:r>
       <w:r>
         <w:rPr>
           <w:i w:val="0"/>
           <w:iCs/>
         </w:rPr>
-        <w:t xml:space="preserve">de entre 18 a 45 años </w:t>
+        <w:t xml:space="preserve">Por otro lado, el alcance es igual para aquellas personas </w:t>
       </w:r>
       <w:r>
         <w:rPr>
           <w:i w:val="0"/>
           <w:iCs/>
         </w:rPr>
+        <w:t xml:space="preserve">de entre 18 a 45 años </w:t>
+      </w:r>
+      <w:r>
+        <w:rPr>
+          <w:i w:val="0"/>
+          <w:iCs/>
+        </w:rPr>
         <w:t>que están la mayor parte de su tiempo al volante, por gusto (afición) o por trabajo.</w:t>
       </w:r>
     </w:p>
@@ -4670,16 +4749,15 @@
         <w:pStyle w:val="Nivel3"/>
       </w:pPr>
       <w:bookmarkStart w:id="9" w:name="_Toc527788029"/>
+      <w:proofErr w:type="gramStart"/>
       <w:r>
         <w:t>Producto a elaborar</w:t>
       </w:r>
-      <w:r>
-        <w:t xml:space="preserve"> (es algo muy general)</w:t>
-      </w:r>
+      <w:bookmarkEnd w:id="9"/>
+      <w:proofErr w:type="gramEnd"/>
       <w:r>
         <w:t>.</w:t>
       </w:r>
-      <w:bookmarkEnd w:id="9"/>
     </w:p>
     <w:p>
       <w:pPr>
@@ -4852,24 +4930,10 @@
     <w:p>
       <w:pPr>
         <w:pStyle w:val="Comentario"/>
-      </w:pPr>
-      <w:r>
-        <w:t>&lt;Incluir todos los beneficios relevantes, objetivos y metas tan precisamente como sea posible. Comenzar cada objetivo con un verbo en infinitivo. Estos deben relacionarse con los objetivos del negocio.&gt;</w:t>
-      </w:r>
-    </w:p>
-    <w:p>
-      <w:pPr>
-        <w:pStyle w:val="Nivel3"/>
-      </w:pPr>
-      <w:bookmarkStart w:id="11" w:name="_Toc527788031"/>
-      <w:r>
-        <w:t>Fecha deseada de inicio y finalización del desarrollo.</w:t>
-      </w:r>
-      <w:bookmarkEnd w:id="11"/>
-    </w:p>
-    <w:p>
-      <w:pPr>
-        <w:pStyle w:val="Comentario"/>
+        <w:numPr>
+          <w:ilvl w:val="0"/>
+          <w:numId w:val="11"/>
+        </w:numPr>
         <w:rPr>
           <w:i w:val="0"/>
           <w:iCs/>
@@ -4880,146 +4944,37 @@
           <w:i w:val="0"/>
           <w:iCs/>
         </w:rPr>
-        <w:t>La fecha de inicio es el 22 de febrero de 2023 y la fecha planteada de finalización es el 22 de mayo de 2024.</w:t>
-      </w:r>
-    </w:p>
-    <w:p>
-      <w:pPr>
-        <w:pStyle w:val="Nivel2"/>
-      </w:pPr>
-      <w:bookmarkStart w:id="12" w:name="_Toc527788032"/>
-      <w:r>
-        <w:t>Definiciones, acrónimos y abreviaturas.</w:t>
-      </w:r>
-      <w:bookmarkEnd w:id="12"/>
-    </w:p>
-    <w:p>
-      <w:pPr>
-        <w:pStyle w:val="Comentario"/>
-      </w:pPr>
-      <w:r>
-        <w:t>&lt;Se incluyen las definiciones de todos los términos, acrónimos y abreviaturas que se requieren para interpretar adecuadamente este documento. Esta información puede proporcionarse por referencia a apéndices o a otros documentos.&gt;</w:t>
-      </w:r>
-    </w:p>
-    <w:p>
-      <w:pPr>
-        <w:pStyle w:val="Nivel2"/>
-      </w:pPr>
-      <w:bookmarkStart w:id="13" w:name="_Toc527788033"/>
-      <w:r>
-        <w:t>Referencias.</w:t>
-      </w:r>
-      <w:bookmarkEnd w:id="13"/>
-    </w:p>
-    <w:p>
-      <w:pPr>
-        <w:pStyle w:val="Comentario"/>
-      </w:pPr>
-      <w:r>
-        <w:t xml:space="preserve">https://www.yucatan.com.mx/merida/2022/9/21/se-multiplican-baches-en-merida-ya-preparan-un-plan-para-reparar-calles-348843.html </w:t>
-      </w:r>
-    </w:p>
-    <w:p>
-      <w:pPr>
-        <w:pStyle w:val="Comentario"/>
-      </w:pPr>
-    </w:p>
-    <w:p>
-      <w:pPr>
-        <w:pStyle w:val="Comentario"/>
-      </w:pPr>
-      <w:r>
-        <w:t xml:space="preserve">https://www.vw.com.mx/es/experiencia/tips/como-cuidar-autos-de-baches-en-calles.html#:~:text=Generalmente%20los%20baches%20aparecen%20al,golpea%20y%20rompe%20sus%20bordes. </w:t>
-      </w:r>
-    </w:p>
-    <w:p>
-      <w:pPr>
-        <w:pStyle w:val="Comentario"/>
-      </w:pPr>
-    </w:p>
-    <w:p>
-      <w:pPr>
-        <w:pStyle w:val="Comentario"/>
-      </w:pPr>
-      <w:r>
-        <w:t xml:space="preserve">https://www.inegi.org.mx/programas/ensu/ </w:t>
-      </w:r>
-    </w:p>
-    <w:p>
-      <w:pPr>
-        <w:pStyle w:val="Comentario"/>
-      </w:pPr>
-    </w:p>
-    <w:p>
-      <w:pPr>
-        <w:pStyle w:val="Comentario"/>
-      </w:pPr>
-      <w:r>
-        <w:t>https://www.yucatan.com.mx/merida/2022/9/20/como-reportar-un-bache-en-merida-348551.html</w:t>
-      </w:r>
-    </w:p>
-    <w:p>
-      <w:pPr>
-        <w:pStyle w:val="Comentario"/>
-      </w:pPr>
-    </w:p>
-    <w:p>
-      <w:pPr>
-        <w:pStyle w:val="Comentario"/>
-      </w:pPr>
-      <w:r>
-        <w:rPr>
-          <w:highlight w:val="yellow"/>
-        </w:rPr>
-        <w:t>Darles el formato</w:t>
-      </w:r>
-    </w:p>
-    <w:p>
-      <w:pPr>
-        <w:pStyle w:val="Comentario"/>
-      </w:pPr>
-      <w:r>
-        <w:t>&lt;Proporcionar una lista completa de todos los documentos referenciados en alguna parte de la ERS o en un documento, separado, específico. Identificar cada documento por título, número de reporte (si aplica), fecha y organización que lo publicó. Especificar las fuentes de dónde se obtuvieron las referencias. Esta información puede darse por referencia a un apéndice o documento por separado.&gt;</w:t>
-      </w:r>
-    </w:p>
-    <w:p>
-      <w:pPr>
-        <w:pStyle w:val="Nivel2"/>
-      </w:pPr>
-      <w:bookmarkStart w:id="14" w:name="_Toc527788034"/>
-      <w:r>
-        <w:t>Panorama general.</w:t>
-      </w:r>
-      <w:bookmarkEnd w:id="14"/>
-    </w:p>
-    <w:p>
-      <w:pPr>
-        <w:pStyle w:val="Comentario"/>
+        <w:t>Reducir en un 15%</w:t>
+      </w:r>
+      <w:r>
         <w:rPr>
           <w:i w:val="0"/>
           <w:iCs/>
         </w:rPr>
-      </w:pPr>
+        <w:t xml:space="preserve"> </w:t>
+      </w:r>
       <w:r>
         <w:rPr>
           <w:i w:val="0"/>
           <w:iCs/>
         </w:rPr>
-        <w:t>El resto del documento contiene una descripción general y requerimientos específicos. Respecto a los requerimientos, temas o detalles por resolver, glosario y la sección de apéndices.</w:t>
-      </w:r>
-    </w:p>
-    <w:p>
-      <w:pPr>
-        <w:pStyle w:val="Comentario"/>
+        <w:t>el número de baches en Mérida en un periodo de 6 meses</w:t>
+      </w:r>
+      <w:r>
         <w:rPr>
           <w:i w:val="0"/>
           <w:iCs/>
         </w:rPr>
-      </w:pPr>
-    </w:p>
-    <w:p>
-      <w:pPr>
-        <w:pStyle w:val="Comentario"/>
+        <w:t>.</w:t>
+      </w:r>
+    </w:p>
+    <w:p>
+      <w:pPr>
+        <w:pStyle w:val="Comentario"/>
+        <w:numPr>
+          <w:ilvl w:val="0"/>
+          <w:numId w:val="11"/>
+        </w:numPr>
         <w:rPr>
           <w:i w:val="0"/>
           <w:iCs/>
@@ -5030,15 +4985,343 @@
           <w:i w:val="0"/>
           <w:iCs/>
         </w:rPr>
-        <w:t xml:space="preserve">La sección de descripción general contiene los factores generales que afectan al producto y sus requerimientos, da una descripción de la tecnología que se usará y  sobre las funcionalidades del sistema de forma general. El siguiente apartado, requerimientos específicos, contiene todos los requerimientos de software a un nivel suficiente de detalle que permita a los desarrolladores satisfacer </w:t>
-      </w:r>
-      <w:r>
+        <w:t>Aumentar en un 10% los reportes de baches en un mes.</w:t>
+      </w:r>
+    </w:p>
+    <w:p>
+      <w:pPr>
+        <w:pStyle w:val="Comentario"/>
+        <w:numPr>
+          <w:ilvl w:val="0"/>
+          <w:numId w:val="11"/>
+        </w:numPr>
         <w:rPr>
           <w:i w:val="0"/>
           <w:iCs/>
         </w:rPr>
+      </w:pPr>
+      <w:r>
+        <w:rPr>
+          <w:i w:val="0"/>
+          <w:iCs/>
+        </w:rPr>
+        <w:t xml:space="preserve">Reducir en un 5% maniobras peligrosas </w:t>
+      </w:r>
+      <w:r>
+        <w:rPr>
+          <w:i w:val="0"/>
+          <w:iCs/>
+        </w:rPr>
+        <w:t xml:space="preserve">en la </w:t>
+      </w:r>
+      <w:r>
+        <w:rPr>
+          <w:i w:val="0"/>
+          <w:iCs/>
+        </w:rPr>
+        <w:t>conducción,</w:t>
+      </w:r>
+      <w:r>
+        <w:rPr>
+          <w:i w:val="0"/>
+          <w:iCs/>
+        </w:rPr>
+        <w:t xml:space="preserve"> esto en dos meses. </w:t>
+      </w:r>
+    </w:p>
+    <w:p>
+      <w:pPr>
+        <w:pStyle w:val="Nivel3"/>
+      </w:pPr>
+      <w:bookmarkStart w:id="11" w:name="_Toc527788031"/>
+      <w:r>
+        <w:t>Fecha deseada de inicio y finalización del desarrollo.</w:t>
+      </w:r>
+      <w:bookmarkEnd w:id="11"/>
+    </w:p>
+    <w:p>
+      <w:pPr>
+        <w:pStyle w:val="Comentario"/>
+        <w:rPr>
+          <w:i w:val="0"/>
+          <w:iCs/>
+        </w:rPr>
+      </w:pPr>
+      <w:r>
+        <w:rPr>
+          <w:i w:val="0"/>
+          <w:iCs/>
+        </w:rPr>
+        <w:t>La fecha de inicio es el 22 de febrero de 2023 y la fecha planteada de finalización es el 22 de mayo de 2024.</w:t>
+      </w:r>
+    </w:p>
+    <w:p>
+      <w:pPr>
+        <w:pStyle w:val="Nivel2"/>
+      </w:pPr>
+      <w:bookmarkStart w:id="12" w:name="_Toc527788032"/>
+      <w:r>
+        <w:t>Definiciones, acrónimos y abreviaturas.</w:t>
+      </w:r>
+      <w:bookmarkEnd w:id="12"/>
+    </w:p>
+    <w:p>
+      <w:pPr>
+        <w:pStyle w:val="Comentario"/>
+        <w:rPr>
+          <w:i w:val="0"/>
+        </w:rPr>
+      </w:pPr>
+      <w:r>
+        <w:rPr>
+          <w:i w:val="0"/>
+          <w:iCs/>
+        </w:rPr>
+        <w:t xml:space="preserve">Baches: </w:t>
+      </w:r>
+      <w:r>
+        <w:rPr>
+          <w:i w:val="0"/>
+          <w:iCs/>
+        </w:rPr>
+        <w:t xml:space="preserve">los baches son hoyos e imperfecciones </w:t>
+      </w:r>
+      <w:r>
+        <w:rPr>
+          <w:i w:val="0"/>
+          <w:iCs/>
+        </w:rPr>
+        <w:t xml:space="preserve">en la superficie del pavimento de las calles. </w:t>
+      </w:r>
+    </w:p>
+    <w:p>
+      <w:pPr>
+        <w:pStyle w:val="Nivel2"/>
+      </w:pPr>
+      <w:bookmarkStart w:id="13" w:name="_Toc527788033"/>
+      <w:r>
+        <w:t>Referencias.</w:t>
+      </w:r>
+      <w:bookmarkEnd w:id="13"/>
+    </w:p>
+    <w:p>
+      <w:pPr>
+        <w:pStyle w:val="NormalWeb"/>
+        <w:spacing w:before="0" w:beforeAutospacing="0" w:after="0" w:afterAutospacing="0" w:line="480" w:lineRule="auto"/>
+        <w:ind w:left="720" w:hanging="720"/>
+        <w:rPr>
+          <w:lang w:eastAsia="es-MX"/>
+        </w:rPr>
+      </w:pPr>
+      <w:r>
+        <w:t xml:space="preserve">Caamal, J. C. (2022b, septiembre 21). </w:t>
+      </w:r>
+      <w:r>
+        <w:rPr>
+          <w:i/>
+          <w:iCs/>
+        </w:rPr>
+        <w:t>Se multiplican baches en Mérida: ya preparan un plan para reparar calles</w:t>
+      </w:r>
+      <w:r>
+        <w:t xml:space="preserve">. Diario de Yucatán. Recuperado 23 de marzo de 2023, de </w:t>
+      </w:r>
+      <w:r>
+        <w:t>https://www.yucatan.com.mx/merida/2022/9/21/se-multiplican-baches-en-merida-ya-preparan-un-plan-para-reparar-calles-348843.html</w:t>
+      </w:r>
+    </w:p>
+    <w:p>
+      <w:pPr>
+        <w:pStyle w:val="Comentario"/>
+      </w:pPr>
+    </w:p>
+    <w:p>
+      <w:pPr>
+        <w:pStyle w:val="NormalWeb"/>
+        <w:spacing w:before="0" w:beforeAutospacing="0" w:after="0" w:afterAutospacing="0" w:line="480" w:lineRule="auto"/>
+        <w:ind w:left="720" w:hanging="720"/>
+        <w:rPr>
+          <w:lang w:eastAsia="es-MX"/>
+        </w:rPr>
+      </w:pPr>
+      <w:r>
+        <w:rPr>
+          <w:i/>
+          <w:iCs/>
+        </w:rPr>
+        <w:t xml:space="preserve">¿Cómo manejar con baches en las </w:t>
+      </w:r>
+      <w:proofErr w:type="gramStart"/>
+      <w:r>
+        <w:rPr>
+          <w:i/>
+          <w:iCs/>
+        </w:rPr>
+        <w:t>calles?│</w:t>
+      </w:r>
+      <w:proofErr w:type="gramEnd"/>
+      <w:r>
+        <w:rPr>
+          <w:i/>
+          <w:iCs/>
+        </w:rPr>
+        <w:t>Volkswagen</w:t>
+      </w:r>
+      <w:r>
+        <w:t>. (2021, 21 octubre). Volkswagen. Recuperado 22 de marzo de 2023, de https://www.vw.com.mx/es/experiencia/tips/como-cuidar-autos-de-baches-en-calles.html</w:t>
+      </w:r>
+    </w:p>
+    <w:p>
+      <w:pPr>
+        <w:pStyle w:val="Comentario"/>
+      </w:pPr>
+    </w:p>
+    <w:p>
+      <w:pPr>
+        <w:pStyle w:val="NormalWeb"/>
+        <w:spacing w:before="0" w:beforeAutospacing="0" w:after="0" w:afterAutospacing="0" w:line="480" w:lineRule="auto"/>
+        <w:ind w:left="720" w:hanging="720"/>
+        <w:rPr>
+          <w:lang w:eastAsia="es-MX"/>
+        </w:rPr>
+      </w:pPr>
+      <w:proofErr w:type="gramStart"/>
+      <w:r>
+        <w:t>Geografía(</w:t>
+      </w:r>
+      <w:proofErr w:type="spellStart"/>
+      <w:proofErr w:type="gramEnd"/>
+      <w:r>
+        <w:t>Inegi</w:t>
+      </w:r>
+      <w:proofErr w:type="spellEnd"/>
+      <w:r>
+        <w:t xml:space="preserve">), E. D. N. I. Y. (s. f.). </w:t>
+      </w:r>
+      <w:r>
+        <w:rPr>
+          <w:i/>
+          <w:iCs/>
+        </w:rPr>
+        <w:t>Encuesta Nacional de Seguridad Pública Urbana (ENSU)</w:t>
+      </w:r>
+      <w:r>
+        <w:t>. INEGI. Recuperado 22 de marzo de 2023, de https://www.inegi.org.mx/programas/ensu/</w:t>
+      </w:r>
+    </w:p>
+    <w:p>
+      <w:pPr>
+        <w:pStyle w:val="Comentario"/>
+      </w:pPr>
+    </w:p>
+    <w:p>
+      <w:pPr>
+        <w:pStyle w:val="Comentario"/>
+      </w:pPr>
+    </w:p>
+    <w:p>
+      <w:pPr>
+        <w:pStyle w:val="Comentario"/>
+      </w:pPr>
+    </w:p>
+    <w:p>
+      <w:pPr>
+        <w:pStyle w:val="NormalWeb"/>
+        <w:spacing w:before="0" w:beforeAutospacing="0" w:after="0" w:afterAutospacing="0" w:line="480" w:lineRule="auto"/>
+        <w:ind w:left="720" w:hanging="720"/>
+        <w:rPr>
+          <w:lang w:eastAsia="es-MX"/>
+        </w:rPr>
+      </w:pPr>
+      <w:r>
+        <w:t xml:space="preserve">Grupo </w:t>
+      </w:r>
+      <w:proofErr w:type="spellStart"/>
+      <w:r>
+        <w:t>Megamedia</w:t>
+      </w:r>
+      <w:proofErr w:type="spellEnd"/>
+      <w:r>
+        <w:t xml:space="preserve">. (2022, 20 septiembre). </w:t>
+      </w:r>
+      <w:r>
+        <w:rPr>
+          <w:i/>
+          <w:iCs/>
+        </w:rPr>
+        <w:t>¿Cómo reportar un bache en Mérida?</w:t>
+      </w:r>
+      <w:r>
+        <w:t xml:space="preserve"> Diario de Yucatán. Recuperado 23 de marzo de 2023, de </w:t>
+      </w:r>
+      <w:r>
         <w:lastRenderedPageBreak/>
-        <w:t xml:space="preserve">las necesidades del usuario, a través de esta sección, cada requerimiento especificado deberá ser externamente percibible por usuarios, operadores y otros sistemas externos.  </w:t>
+        <w:t>https://www.yucatan.com.mx/merida/2022/9/20/como-reportar-un-bache-en-merida-348551.html</w:t>
+      </w:r>
+    </w:p>
+    <w:p>
+      <w:pPr>
+        <w:pStyle w:val="Nivel2"/>
+        <w:ind w:left="0" w:firstLine="0"/>
+      </w:pPr>
+      <w:bookmarkStart w:id="14" w:name="_Toc527788034"/>
+      <w:r>
+        <w:t>Panorama general.</w:t>
+      </w:r>
+      <w:bookmarkEnd w:id="14"/>
+    </w:p>
+    <w:p>
+      <w:pPr>
+        <w:pStyle w:val="Comentario"/>
+        <w:rPr>
+          <w:i w:val="0"/>
+          <w:iCs/>
+        </w:rPr>
+      </w:pPr>
+      <w:r>
+        <w:rPr>
+          <w:i w:val="0"/>
+          <w:iCs/>
+        </w:rPr>
+        <w:t>El resto del documento contiene una descripción general y requerimientos específicos. Respecto a los requerimientos, temas o detalles por resolver, glosario y la sección de apéndices.</w:t>
+      </w:r>
+    </w:p>
+    <w:p>
+      <w:pPr>
+        <w:pStyle w:val="Comentario"/>
+        <w:rPr>
+          <w:i w:val="0"/>
+          <w:iCs/>
+        </w:rPr>
+      </w:pPr>
+    </w:p>
+    <w:p>
+      <w:pPr>
+        <w:pStyle w:val="Comentario"/>
+        <w:rPr>
+          <w:i w:val="0"/>
+          <w:iCs/>
+        </w:rPr>
+      </w:pPr>
+      <w:r>
+        <w:rPr>
+          <w:i w:val="0"/>
+          <w:iCs/>
+        </w:rPr>
+        <w:t xml:space="preserve">La sección de descripción general contiene los factores generales que afectan al producto y sus requerimientos, da una descripción de la tecnología que se usará y sobre las funcionalidades del sistema de forma general. El siguiente apartado, requerimientos específicos, contiene todos los requerimientos de software a un nivel suficiente de detalle que permita a los desarrolladores satisfacer las necesidades del usuario, a través de esta sección, cada requerimiento especificado deberá ser externamente </w:t>
+      </w:r>
+      <w:r>
+        <w:rPr>
+          <w:i w:val="0"/>
+        </w:rPr>
+        <w:t>perceptible</w:t>
+      </w:r>
+      <w:r>
+        <w:rPr>
+          <w:i w:val="0"/>
+          <w:iCs/>
+        </w:rPr>
+        <w:t xml:space="preserve"> por usuarios, operadores y otros sistemas externos.  </w:t>
       </w:r>
     </w:p>
     <w:p>
@@ -5099,7 +5382,15 @@
         <w:pStyle w:val="Comentario"/>
       </w:pPr>
       <w:r>
-        <w:t>Se deben comentar  las razones por las que ciertas restricciones de diseño serán especificadas más adelante en la ERS.&gt;</w:t>
+        <w:t xml:space="preserve">Se deben </w:t>
+      </w:r>
+      <w:proofErr w:type="gramStart"/>
+      <w:r>
+        <w:t>comentar  las</w:t>
+      </w:r>
+      <w:proofErr w:type="gramEnd"/>
+      <w:r>
+        <w:t xml:space="preserve"> razones por las que ciertas restricciones de diseño serán especificadas más adelante en la ERS.&gt;</w:t>
       </w:r>
     </w:p>
     <w:p>
@@ -5143,8 +5434,13 @@
         <w:pStyle w:val="Comentario"/>
         <w:ind w:left="708"/>
       </w:pPr>
-      <w:r>
-        <w:t xml:space="preserve">a)Las características lógicas de cada interfase entre el producto de software y sus usuarios. Esto incluye aquellas características de configuración (por ejemplo, formatos de pantalla, esquemas de páginas o ventanas, contenido de algún reporte o menú, formatos de mensajes, etc.), necesarias para obtener los requerimientos de software. </w:t>
+      <w:proofErr w:type="gramStart"/>
+      <w:r>
+        <w:t>a)Las</w:t>
+      </w:r>
+      <w:proofErr w:type="gramEnd"/>
+      <w:r>
+        <w:t xml:space="preserve"> características lógicas de cada interfase entre el producto de software y sus usuarios. Esto incluye aquellas características de configuración (por ejemplo, formatos de pantalla, esquemas de páginas o ventanas, contenido de algún reporte o menú, formatos de mensajes, etc.), necesarias para obtener los requerimientos de software. </w:t>
       </w:r>
     </w:p>
     <w:p>
@@ -5152,8 +5448,13 @@
         <w:pStyle w:val="Comentario"/>
         <w:ind w:left="708"/>
       </w:pPr>
-      <w:r>
-        <w:t>b)Todos los aspectos de optimización de la interfase con la persona que usa el sistema. Esto es, incluir una lista de qué hace y qué no hace el sistema desde la perspectiva del usuario.&gt;</w:t>
+      <w:proofErr w:type="gramStart"/>
+      <w:r>
+        <w:t>b)Todos</w:t>
+      </w:r>
+      <w:proofErr w:type="gramEnd"/>
+      <w:r>
+        <w:t xml:space="preserve"> los aspectos de optimización de la interfase con la persona que usa el sistema. Esto es, incluir una lista de qué hace y qué no hace el sistema desde la perspectiva del usuario.&gt;</w:t>
       </w:r>
     </w:p>
     <w:p>
@@ -5171,7 +5472,15 @@
         <w:pStyle w:val="Comentario"/>
       </w:pPr>
       <w:r>
-        <w:t>&lt;Se especifican las características lógicas de cada interfase entre el producto de  software y los componentes de hardware del sistema. Esto incluye características de configuración (números de puertos, conjuntos de instrucciones, etc.). Se mencionan los dispositivos que pueden ser soportados, cómo son soportados, y los protocolos.&gt;</w:t>
+        <w:t xml:space="preserve">&lt;Se especifican las características lógicas de cada interfase entre el producto </w:t>
+      </w:r>
+      <w:proofErr w:type="gramStart"/>
+      <w:r>
+        <w:t>de  software</w:t>
+      </w:r>
+      <w:proofErr w:type="gramEnd"/>
+      <w:r>
+        <w:t xml:space="preserve"> y los componentes de hardware del sistema. Esto incluye características de configuración (números de puertos, conjuntos de instrucciones, etc.). Se mencionan los dispositivos que pueden ser soportados, cómo son soportados, y los protocolos.&gt;</w:t>
       </w:r>
     </w:p>
     <w:p>
@@ -5190,7 +5499,15 @@
         <w:pStyle w:val="Comentario"/>
       </w:pPr>
       <w:r>
-        <w:t>&lt;Se especifica el uso de otros productos de software requeridos (por ejemplo sistemas manejadores de datos, sistema operativo o alguna utilería específica) y las interfases con otras aplicaciones desarrolladas (por ejemplo con el sistema de contabilidad). Para cada producto de software hay que especificar:</w:t>
+        <w:t xml:space="preserve">&lt;Se especifica el uso de otros productos de software requeridos (por </w:t>
+      </w:r>
+      <w:proofErr w:type="gramStart"/>
+      <w:r>
+        <w:t>ejemplo</w:t>
+      </w:r>
+      <w:proofErr w:type="gramEnd"/>
+      <w:r>
+        <w:t xml:space="preserve"> sistemas manejadores de datos, sistema operativo o alguna utilería específica) y las interfases con otras aplicaciones desarrolladas (por ejemplo con el sistema de contabilidad). Para cada producto de software hay que especificar:</w:t>
       </w:r>
     </w:p>
     <w:p>
@@ -5447,15 +5764,31 @@
         <w:pStyle w:val="Comentario"/>
       </w:pPr>
       <w:r>
-        <w:t xml:space="preserve">&lt;Hacer un resumen de las funciones más importantes que el software debe ejecutar, sin mencionar los detalles de éstas funciones. Algunas veces, el resumen de funciones que es necesaria para esta parte puede ser tomado directamente de la sección de especificación de alto nivel -si existe una- que contiene funciones particulares del producto de software. </w:t>
-      </w:r>
-    </w:p>
-    <w:p>
-      <w:pPr>
-        <w:pStyle w:val="Comentario"/>
-      </w:pPr>
-      <w:r>
-        <w:t>Las funciones deben estar organizadas de manera que se pueda hacer una lista de funciones entendibles para el cliente o  para alguien que lea el documento por primera vez. Se deben usar métodos gráficos (diagramas) y de texto (cuadros sinópticos) para mostrar las diferentes funciones y las relaciones entre ellas.&gt;</w:t>
+        <w:t xml:space="preserve">&lt;Hacer un resumen de las funciones más importantes que el software debe ejecutar, sin mencionar los detalles de </w:t>
+      </w:r>
+      <w:proofErr w:type="gramStart"/>
+      <w:r>
+        <w:t>éstas</w:t>
+      </w:r>
+      <w:proofErr w:type="gramEnd"/>
+      <w:r>
+        <w:t xml:space="preserve"> funciones. Algunas veces, el resumen de funciones que es necesaria para esta parte puede ser tomado directamente de la sección de especificación de alto nivel -si existe una- que contiene funciones particulares del producto de software. </w:t>
+      </w:r>
+    </w:p>
+    <w:p>
+      <w:pPr>
+        <w:pStyle w:val="Comentario"/>
+      </w:pPr>
+      <w:r>
+        <w:t xml:space="preserve">Las funciones deben estar organizadas de manera que se pueda hacer una lista de funciones entendibles para el cliente </w:t>
+      </w:r>
+      <w:proofErr w:type="gramStart"/>
+      <w:r>
+        <w:t>o  para</w:t>
+      </w:r>
+      <w:proofErr w:type="gramEnd"/>
+      <w:r>
+        <w:t xml:space="preserve"> alguien que lea el documento por primera vez. Se deben usar métodos gráficos (diagramas) y de texto (cuadros sinópticos) para mostrar las diferentes funciones y las relaciones entre ellas.&gt;</w:t>
       </w:r>
     </w:p>
     <w:p>
@@ -5483,7 +5816,15 @@
         <w:pStyle w:val="Comentario"/>
       </w:pPr>
       <w:r>
-        <w:t>&lt;Se describen las características generales del usuario deseado del producto, se incluye su nivel de estudios, experiencia y su profecionalismo técnico. No se debe utilizar para enunciar requerimientos específicos, pero se deben dar razones del por qué ciertos requerimientos son especificados más adelante (sección 3).</w:t>
+        <w:t xml:space="preserve">&lt;Se describen las características generales del usuario deseado del producto, se incluye su nivel de estudios, experiencia y su </w:t>
+      </w:r>
+      <w:proofErr w:type="spellStart"/>
+      <w:r>
+        <w:t>profecionalismo</w:t>
+      </w:r>
+      <w:proofErr w:type="spellEnd"/>
+      <w:r>
+        <w:t xml:space="preserve"> técnico. No se debe utilizar para enunciar requerimientos específicos, pero se deben dar razones del por qué ciertos requerimientos son especificados más adelante (sección 3).</w:t>
       </w:r>
     </w:p>
     <w:p>
@@ -5627,7 +5968,15 @@
         </w:numPr>
       </w:pPr>
       <w:r>
-        <w:t>Lo crítico  de la aplicación.</w:t>
+        <w:t xml:space="preserve">Lo </w:t>
+      </w:r>
+      <w:proofErr w:type="gramStart"/>
+      <w:r>
+        <w:t>crítico  de</w:t>
+      </w:r>
+      <w:proofErr w:type="gramEnd"/>
+      <w:r>
+        <w:t xml:space="preserve"> la aplicación.</w:t>
       </w:r>
     </w:p>
     <w:p>
@@ -5661,7 +6010,15 @@
       </w:r>
       <w:r>
         <w:lastRenderedPageBreak/>
-        <w:t>requerimientos. Los supuestos son contrarios a los hechos, por ejemplo, el uso de componentes de terceros, componentes comerciales que se planeen usar, temas relacionados al ambiente de desarrollo (equipo, SO, etc).&gt;</w:t>
+        <w:t xml:space="preserve">requerimientos. Los supuestos son contrarios a los hechos, por ejemplo, el uso de componentes de terceros, componentes comerciales que se planeen usar, temas relacionados al ambiente de desarrollo (equipo, SO, </w:t>
+      </w:r>
+      <w:proofErr w:type="spellStart"/>
+      <w:r>
+        <w:t>etc</w:t>
+      </w:r>
+      <w:proofErr w:type="spellEnd"/>
+      <w:r>
+        <w:t>).&gt;</w:t>
       </w:r>
     </w:p>
     <w:p>
@@ -5706,7 +6063,23 @@
         <w:pStyle w:val="Comentario"/>
       </w:pPr>
       <w:r>
-        <w:t>A través de esta sección, cada requerimiento especificado deberá ser externamente percibible por usuarios, operadores y otros sistemas externos. Estos requerimientos deben incluir una descripción mínima de cada entrada al sistema, cada salida del sistema, y todas las funciones que se realicen en el sistema como respuesta a una entrada o soporte de una salida. Como esta es la parte mas grande e importante de una ERS, se deben aplicar los siguientes principios:</w:t>
+        <w:t xml:space="preserve">A través de esta sección, cada requerimiento especificado deberá ser externamente </w:t>
+      </w:r>
+      <w:proofErr w:type="spellStart"/>
+      <w:r>
+        <w:t>percibible</w:t>
+      </w:r>
+      <w:proofErr w:type="spellEnd"/>
+      <w:r>
+        <w:t xml:space="preserve"> por usuarios, operadores y otros sistemas externos. Estos requerimientos deben incluir una descripción mínima de cada entrada al sistema, cada salida del sistema, y todas las funciones que se realicen en el sistema como respuesta a una entrada o soporte de una salida. Como esta es la parte </w:t>
+      </w:r>
+      <w:proofErr w:type="spellStart"/>
+      <w:r>
+        <w:t>mas</w:t>
+      </w:r>
+      <w:proofErr w:type="spellEnd"/>
+      <w:r>
+        <w:t xml:space="preserve"> grande e importante de una ERS, se deben aplicar los siguientes principios:</w:t>
       </w:r>
     </w:p>
     <w:p>
@@ -5790,7 +6163,15 @@
         </w:numPr>
       </w:pPr>
       <w:r>
-        <w:t>Se debe de justificar el requerimiento, diciendo el por qué del mismo.</w:t>
+        <w:t xml:space="preserve">Se debe de justificar el requerimiento, diciendo el </w:t>
+      </w:r>
+      <w:proofErr w:type="spellStart"/>
+      <w:r>
+        <w:t>por qué</w:t>
+      </w:r>
+      <w:proofErr w:type="spellEnd"/>
+      <w:r>
+        <w:t xml:space="preserve"> del mismo.</w:t>
       </w:r>
     </w:p>
     <w:p>
@@ -5829,8 +6210,13 @@
         <w:pStyle w:val="Comentario"/>
         <w:ind w:left="1416"/>
       </w:pPr>
-      <w:r>
-        <w:t>a)Nombre del producto.</w:t>
+      <w:proofErr w:type="gramStart"/>
+      <w:r>
+        <w:t>a)Nombre</w:t>
+      </w:r>
+      <w:proofErr w:type="gramEnd"/>
+      <w:r>
+        <w:t xml:space="preserve"> del producto.</w:t>
       </w:r>
     </w:p>
     <w:p>
@@ -5838,8 +6224,13 @@
         <w:pStyle w:val="Comentario"/>
         <w:ind w:left="1416"/>
       </w:pPr>
-      <w:r>
-        <w:t>b)Propósito de la descripción.</w:t>
+      <w:proofErr w:type="gramStart"/>
+      <w:r>
+        <w:t>b)Propósito</w:t>
+      </w:r>
+      <w:proofErr w:type="gramEnd"/>
+      <w:r>
+        <w:t xml:space="preserve"> de la descripción.</w:t>
       </w:r>
     </w:p>
     <w:p>
@@ -5865,8 +6256,13 @@
         <w:pStyle w:val="Comentario"/>
         <w:ind w:left="1416"/>
       </w:pPr>
-      <w:r>
-        <w:t>e)Unidades de medición.</w:t>
+      <w:proofErr w:type="gramStart"/>
+      <w:r>
+        <w:t>e)Unidades</w:t>
+      </w:r>
+      <w:proofErr w:type="gramEnd"/>
+      <w:r>
+        <w:t xml:space="preserve"> de medición.</w:t>
       </w:r>
     </w:p>
     <w:p>
@@ -5874,8 +6270,13 @@
         <w:pStyle w:val="Comentario"/>
         <w:ind w:left="1416"/>
       </w:pPr>
-      <w:r>
-        <w:t>f)Tiempo.</w:t>
+      <w:proofErr w:type="gramStart"/>
+      <w:r>
+        <w:t>f)Tiempo</w:t>
+      </w:r>
+      <w:proofErr w:type="gramEnd"/>
+      <w:r>
+        <w:t>.</w:t>
       </w:r>
     </w:p>
     <w:p>
@@ -5883,8 +6284,13 @@
         <w:pStyle w:val="Comentario"/>
         <w:ind w:left="1416"/>
       </w:pPr>
-      <w:r>
-        <w:t>g)Relaciones de entradas/salidas.</w:t>
+      <w:proofErr w:type="gramStart"/>
+      <w:r>
+        <w:t>g)Relaciones</w:t>
+      </w:r>
+      <w:proofErr w:type="gramEnd"/>
+      <w:r>
+        <w:t xml:space="preserve"> de entradas/salidas.</w:t>
       </w:r>
     </w:p>
     <w:p>
@@ -5892,8 +6298,13 @@
         <w:pStyle w:val="Comentario"/>
         <w:ind w:left="1416"/>
       </w:pPr>
-      <w:r>
-        <w:t>h)Pantallas formatos/organización.</w:t>
+      <w:proofErr w:type="gramStart"/>
+      <w:r>
+        <w:t>h)Pantallas</w:t>
+      </w:r>
+      <w:proofErr w:type="gramEnd"/>
+      <w:r>
+        <w:t xml:space="preserve"> formatos/organización.</w:t>
       </w:r>
     </w:p>
     <w:p>
@@ -5910,8 +6321,13 @@
         <w:pStyle w:val="Comentario"/>
         <w:ind w:left="1416"/>
       </w:pPr>
-      <w:r>
-        <w:t>j)Formatos de datos.</w:t>
+      <w:proofErr w:type="gramStart"/>
+      <w:r>
+        <w:t>j)Formatos</w:t>
+      </w:r>
+      <w:proofErr w:type="gramEnd"/>
+      <w:r>
+        <w:t xml:space="preserve"> de datos.</w:t>
       </w:r>
     </w:p>
     <w:p>
@@ -5919,8 +6335,13 @@
         <w:pStyle w:val="Comentario"/>
         <w:ind w:left="1416"/>
       </w:pPr>
-      <w:r>
-        <w:t>k)Formatos de comandos.</w:t>
+      <w:proofErr w:type="gramStart"/>
+      <w:r>
+        <w:t>k)Formatos</w:t>
+      </w:r>
+      <w:proofErr w:type="gramEnd"/>
+      <w:r>
+        <w:t xml:space="preserve"> de comandos.</w:t>
       </w:r>
     </w:p>
     <w:p>
@@ -5955,16 +6376,26 @@
       <w:pPr>
         <w:pStyle w:val="Comentario"/>
       </w:pPr>
-      <w:r>
-        <w:t>a)Validación de entradas.</w:t>
-      </w:r>
-    </w:p>
-    <w:p>
-      <w:pPr>
-        <w:pStyle w:val="Comentario"/>
-      </w:pPr>
-      <w:r>
-        <w:t>b)Secuencias de operación exactas.</w:t>
+      <w:proofErr w:type="gramStart"/>
+      <w:r>
+        <w:t>a)Validación</w:t>
+      </w:r>
+      <w:proofErr w:type="gramEnd"/>
+      <w:r>
+        <w:t xml:space="preserve"> de entradas.</w:t>
+      </w:r>
+    </w:p>
+    <w:p>
+      <w:pPr>
+        <w:pStyle w:val="Comentario"/>
+      </w:pPr>
+      <w:proofErr w:type="gramStart"/>
+      <w:r>
+        <w:t>b)Secuencias</w:t>
+      </w:r>
+      <w:proofErr w:type="gramEnd"/>
+      <w:r>
+        <w:t xml:space="preserve"> de operación exactas.</w:t>
       </w:r>
     </w:p>
     <w:p>
@@ -6014,8 +6445,13 @@
       <w:pPr>
         <w:pStyle w:val="Comentario"/>
       </w:pPr>
-      <w:r>
-        <w:t>e)Relación de salidas con las entradas, incluyendo:</w:t>
+      <w:proofErr w:type="gramStart"/>
+      <w:r>
+        <w:t>e)Relación</w:t>
+      </w:r>
+      <w:proofErr w:type="gramEnd"/>
+      <w:r>
+        <w:t xml:space="preserve"> de salidas con las entradas, incluyendo:</w:t>
       </w:r>
     </w:p>
     <w:p>
@@ -6067,8 +6503,13 @@
         <w:pStyle w:val="Comentario"/>
         <w:ind w:left="708"/>
       </w:pPr>
-      <w:r>
-        <w:t>a)Número de terminales que deben ser soportadas.</w:t>
+      <w:proofErr w:type="gramStart"/>
+      <w:r>
+        <w:t>a)Número</w:t>
+      </w:r>
+      <w:proofErr w:type="gramEnd"/>
+      <w:r>
+        <w:t xml:space="preserve"> de terminales que deben ser soportadas.</w:t>
       </w:r>
     </w:p>
     <w:p>
@@ -6076,8 +6517,13 @@
         <w:pStyle w:val="Comentario"/>
         <w:ind w:left="708"/>
       </w:pPr>
-      <w:r>
-        <w:t>b)Número de usuarios simultáneos que deben ser soportados.</w:t>
+      <w:proofErr w:type="gramStart"/>
+      <w:r>
+        <w:t>b)Número</w:t>
+      </w:r>
+      <w:proofErr w:type="gramEnd"/>
+      <w:r>
+        <w:t xml:space="preserve"> de usuarios simultáneos que deben ser soportados.</w:t>
       </w:r>
     </w:p>
     <w:p>
@@ -6086,7 +6532,15 @@
         <w:ind w:left="708"/>
       </w:pPr>
       <w:r>
-        <w:t>c)Cantidad y tipos de información  que debe ser manipulada.</w:t>
+        <w:t xml:space="preserve">c)Cantidad y tipos de </w:t>
+      </w:r>
+      <w:proofErr w:type="gramStart"/>
+      <w:r>
+        <w:t>información  que</w:t>
+      </w:r>
+      <w:proofErr w:type="gramEnd"/>
+      <w:r>
+        <w:t xml:space="preserve"> debe ser manipulada.</w:t>
       </w:r>
     </w:p>
     <w:p>
@@ -6102,7 +6556,15 @@
         <w:pStyle w:val="Comentario"/>
       </w:pPr>
       <w:r>
-        <w:t>Los requerimientos numéricos y dinámicos incluyen por ejemplo, el número de transacciones y tareas y la cantidad de datos a ser procesados con o en un cierto período de tiempo para condiciones de trabajo normales y críticas. Todos estos requerimientos deben ser enunciados en términos cuantificables.</w:t>
+        <w:t xml:space="preserve">Los requerimientos numéricos y dinámicos </w:t>
+      </w:r>
+      <w:proofErr w:type="gramStart"/>
+      <w:r>
+        <w:t>incluyen</w:t>
+      </w:r>
+      <w:proofErr w:type="gramEnd"/>
+      <w:r>
+        <w:t xml:space="preserve"> por ejemplo, el número de transacciones y tareas y la cantidad de datos a ser procesados con o en un cierto período de tiempo para condiciones de trabajo normales y críticas. Todos estos requerimientos deben ser enunciados en términos cuantificables.</w:t>
       </w:r>
     </w:p>
     <w:p>
@@ -6136,8 +6598,13 @@
         <w:pStyle w:val="Comentario"/>
         <w:ind w:left="708"/>
       </w:pPr>
-      <w:r>
-        <w:t>a)Tipo de información usada por varias funciones.</w:t>
+      <w:proofErr w:type="gramStart"/>
+      <w:r>
+        <w:t>a)Tipo</w:t>
+      </w:r>
+      <w:proofErr w:type="gramEnd"/>
+      <w:r>
+        <w:t xml:space="preserve"> de información usada por varias funciones.</w:t>
       </w:r>
     </w:p>
     <w:p>
@@ -6145,8 +6612,13 @@
         <w:pStyle w:val="Comentario"/>
         <w:ind w:left="708"/>
       </w:pPr>
-      <w:r>
-        <w:t>b)Frecuencia de uso.</w:t>
+      <w:proofErr w:type="gramStart"/>
+      <w:r>
+        <w:t>b)Frecuencia</w:t>
+      </w:r>
+      <w:proofErr w:type="gramEnd"/>
+      <w:r>
+        <w:t xml:space="preserve"> de uso.</w:t>
       </w:r>
     </w:p>
     <w:p>
@@ -6172,8 +6644,13 @@
         <w:pStyle w:val="Comentario"/>
         <w:ind w:left="708"/>
       </w:pPr>
-      <w:r>
-        <w:t>e)Restricciones de integridad.</w:t>
+      <w:proofErr w:type="gramStart"/>
+      <w:r>
+        <w:t>e)Restricciones</w:t>
+      </w:r>
+      <w:proofErr w:type="gramEnd"/>
+      <w:r>
+        <w:t xml:space="preserve"> de integridad.</w:t>
       </w:r>
     </w:p>
     <w:p>
@@ -6181,8 +6658,13 @@
         <w:pStyle w:val="Comentario"/>
         <w:ind w:left="708"/>
       </w:pPr>
-      <w:r>
-        <w:t>f)Requerimientos de retención de datos.&gt;</w:t>
+      <w:proofErr w:type="gramStart"/>
+      <w:r>
+        <w:t>f)Requerimientos</w:t>
+      </w:r>
+      <w:proofErr w:type="gramEnd"/>
+      <w:r>
+        <w:t xml:space="preserve"> de retención de datos.&gt;</w:t>
       </w:r>
     </w:p>
     <w:p>
@@ -6227,8 +6709,13 @@
         <w:pStyle w:val="Comentario"/>
         <w:ind w:left="708"/>
       </w:pPr>
-      <w:r>
-        <w:t>a)Formatos de reportes.</w:t>
+      <w:proofErr w:type="gramStart"/>
+      <w:r>
+        <w:t>a)Formatos</w:t>
+      </w:r>
+      <w:proofErr w:type="gramEnd"/>
+      <w:r>
+        <w:t xml:space="preserve"> de reportes.</w:t>
       </w:r>
     </w:p>
     <w:p>
@@ -6236,8 +6723,13 @@
         <w:pStyle w:val="Comentario"/>
         <w:ind w:left="708"/>
       </w:pPr>
-      <w:r>
-        <w:t>b)Nombramientos de datos.</w:t>
+      <w:proofErr w:type="gramStart"/>
+      <w:r>
+        <w:t>b)Nombramientos</w:t>
+      </w:r>
+      <w:proofErr w:type="gramEnd"/>
+      <w:r>
+        <w:t xml:space="preserve"> de datos.</w:t>
       </w:r>
     </w:p>
     <w:p>
@@ -6327,7 +6819,15 @@
         <w:pStyle w:val="Comentario"/>
       </w:pPr>
       <w:r>
-        <w:t>&lt;Se especifican los factores requeridos que garanticen el nivel de disponibilidad requerida por todo el sistema tales como puntos de control, recuperación y reestablecimiento.&gt;</w:t>
+        <w:t xml:space="preserve">&lt;Se especifican los factores requeridos que garanticen el nivel de disponibilidad requerida por todo el sistema tales como puntos de control, recuperación y </w:t>
+      </w:r>
+      <w:proofErr w:type="spellStart"/>
+      <w:r>
+        <w:t>reestablecimiento</w:t>
+      </w:r>
+      <w:proofErr w:type="spellEnd"/>
+      <w:r>
+        <w:t>.&gt;</w:t>
       </w:r>
     </w:p>
     <w:p>
@@ -6361,8 +6861,13 @@
         <w:pStyle w:val="Comentario"/>
         <w:ind w:left="708"/>
       </w:pPr>
-      <w:r>
-        <w:t>a)Utilizar ciertas técnicas de criptografía.</w:t>
+      <w:proofErr w:type="gramStart"/>
+      <w:r>
+        <w:t>a)Utilizar</w:t>
+      </w:r>
+      <w:proofErr w:type="gramEnd"/>
+      <w:r>
+        <w:t xml:space="preserve"> ciertas técnicas de criptografía.</w:t>
       </w:r>
     </w:p>
     <w:p>
@@ -6370,8 +6875,13 @@
         <w:pStyle w:val="Comentario"/>
         <w:ind w:left="708"/>
       </w:pPr>
-      <w:r>
-        <w:t>b)Llevar una bitácora o historia de los datos.</w:t>
+      <w:proofErr w:type="gramStart"/>
+      <w:r>
+        <w:t>b)Llevar</w:t>
+      </w:r>
+      <w:proofErr w:type="gramEnd"/>
+      <w:r>
+        <w:t xml:space="preserve"> una bitácora o historia de los datos.</w:t>
       </w:r>
     </w:p>
     <w:p>
@@ -6397,8 +6907,13 @@
         <w:pStyle w:val="Comentario"/>
         <w:ind w:left="708"/>
       </w:pPr>
-      <w:r>
-        <w:t>e)Verificar la integridad de datos para variables críticas.</w:t>
+      <w:proofErr w:type="gramStart"/>
+      <w:r>
+        <w:t>e)Verificar</w:t>
+      </w:r>
+      <w:proofErr w:type="gramEnd"/>
+      <w:r>
+        <w:t xml:space="preserve"> la integridad de datos para variables críticas.</w:t>
       </w:r>
     </w:p>
     <w:p>
@@ -6452,8 +6967,13 @@
         <w:pStyle w:val="Comentario"/>
         <w:ind w:left="708"/>
       </w:pPr>
-      <w:r>
-        <w:t>a)Porcentaje de componentes con código dependiente del host.</w:t>
+      <w:proofErr w:type="gramStart"/>
+      <w:r>
+        <w:t>a)Porcentaje</w:t>
+      </w:r>
+      <w:proofErr w:type="gramEnd"/>
+      <w:r>
+        <w:t xml:space="preserve"> de componentes con código dependiente del host.</w:t>
       </w:r>
     </w:p>
     <w:p>
@@ -6461,8 +6981,13 @@
         <w:pStyle w:val="Comentario"/>
         <w:ind w:left="708"/>
       </w:pPr>
-      <w:r>
-        <w:t>b)Porcentaje de código que es dependiente del host.</w:t>
+      <w:proofErr w:type="gramStart"/>
+      <w:r>
+        <w:t>b)Porcentaje</w:t>
+      </w:r>
+      <w:proofErr w:type="gramEnd"/>
+      <w:r>
+        <w:t xml:space="preserve"> de código que es dependiente del host.</w:t>
       </w:r>
     </w:p>
     <w:p>
@@ -6488,8 +7013,13 @@
         <w:pStyle w:val="Comentario"/>
         <w:ind w:left="708"/>
       </w:pPr>
-      <w:r>
-        <w:t>e)Uso de un sistema operativo particular.&gt;</w:t>
+      <w:proofErr w:type="gramStart"/>
+      <w:r>
+        <w:t>e)Uso</w:t>
+      </w:r>
+      <w:proofErr w:type="gramEnd"/>
+      <w:r>
+        <w:t xml:space="preserve"> de un sistema operativo particular.&gt;</w:t>
       </w:r>
     </w:p>
     <w:p>
@@ -6526,7 +7056,31 @@
         <w:pStyle w:val="Comentario"/>
       </w:pPr>
       <w:r>
-        <w:t>&lt;En esta sección se presenta la matriz de conflictos y dependencias entre requerimientos, es recomendable que se de una descripción del por qué del conflicto o dependencia. Esta matriz puede esta referenciada a un archivo en Excel por ejemplo.&gt;</w:t>
+        <w:t xml:space="preserve">&lt;En esta sección se presenta la matriz de conflictos y dependencias entre requerimientos, es recomendable que se </w:t>
+      </w:r>
+      <w:proofErr w:type="spellStart"/>
+      <w:r>
+        <w:t>de</w:t>
+      </w:r>
+      <w:proofErr w:type="spellEnd"/>
+      <w:r>
+        <w:t xml:space="preserve"> una descripción del </w:t>
+      </w:r>
+      <w:proofErr w:type="spellStart"/>
+      <w:r>
+        <w:t>por qué</w:t>
+      </w:r>
+      <w:proofErr w:type="spellEnd"/>
+      <w:r>
+        <w:t xml:space="preserve"> del conflicto o dependencia. Esta matriz puede esta referenciada a un archivo en </w:t>
+      </w:r>
+      <w:proofErr w:type="gramStart"/>
+      <w:r>
+        <w:t>Excel</w:t>
+      </w:r>
+      <w:proofErr w:type="gramEnd"/>
+      <w:r>
+        <w:t xml:space="preserve"> por ejemplo.&gt;</w:t>
       </w:r>
     </w:p>
     <w:p/>
@@ -6574,8 +7128,13 @@
               <w:ind w:firstLine="0"/>
               <w:jc w:val="center"/>
             </w:pPr>
+            <w:proofErr w:type="spellStart"/>
             <w:r>
-              <w:t>Req. 1</w:t>
+              <w:t>Req</w:t>
+            </w:r>
+            <w:proofErr w:type="spellEnd"/>
+            <w:r>
+              <w:t>. 1</w:t>
             </w:r>
           </w:p>
         </w:tc>
@@ -6588,8 +7147,13 @@
               <w:ind w:firstLine="0"/>
               <w:jc w:val="center"/>
             </w:pPr>
+            <w:proofErr w:type="spellStart"/>
             <w:r>
-              <w:t>Req. 2</w:t>
+              <w:t>Req</w:t>
+            </w:r>
+            <w:proofErr w:type="spellEnd"/>
+            <w:r>
+              <w:t>. 2</w:t>
             </w:r>
           </w:p>
         </w:tc>
@@ -6624,8 +7188,13 @@
               <w:ind w:firstLine="0"/>
               <w:jc w:val="center"/>
             </w:pPr>
+            <w:proofErr w:type="spellStart"/>
             <w:r>
-              <w:t>Req. n</w:t>
+              <w:t>Req</w:t>
+            </w:r>
+            <w:proofErr w:type="spellEnd"/>
+            <w:r>
+              <w:t>. n</w:t>
             </w:r>
           </w:p>
         </w:tc>
@@ -7034,8 +7603,13 @@
             <w:pPr>
               <w:ind w:firstLine="0"/>
             </w:pPr>
+            <w:proofErr w:type="spellStart"/>
             <w:r>
-              <w:t>Req. n</w:t>
+              <w:t>Req</w:t>
+            </w:r>
+            <w:proofErr w:type="spellEnd"/>
+            <w:r>
+              <w:t>. n</w:t>
             </w:r>
           </w:p>
         </w:tc>
@@ -7121,8 +7695,17 @@
           <w:i/>
           <w:iCs/>
         </w:rPr>
-        <w:t>0 Independiente</w:t>
-      </w:r>
+        <w:t xml:space="preserve">0 </w:t>
+      </w:r>
+      <w:proofErr w:type="gramStart"/>
+      <w:r>
+        <w:rPr>
+          <w:i/>
+          <w:iCs/>
+        </w:rPr>
+        <w:t>Independiente</w:t>
+      </w:r>
+      <w:proofErr w:type="gramEnd"/>
     </w:p>
     <w:p>
       <w:pPr>
@@ -7138,8 +7721,17 @@
           <w:i/>
           <w:iCs/>
         </w:rPr>
-        <w:t>1 Dependiente</w:t>
-      </w:r>
+        <w:t xml:space="preserve">1 </w:t>
+      </w:r>
+      <w:proofErr w:type="gramStart"/>
+      <w:r>
+        <w:rPr>
+          <w:i/>
+          <w:iCs/>
+        </w:rPr>
+        <w:t>Dependiente</w:t>
+      </w:r>
+      <w:proofErr w:type="gramEnd"/>
     </w:p>
     <w:p>
       <w:pPr>
@@ -7293,8 +7885,13 @@
             <w:pPr>
               <w:ind w:firstLine="0"/>
             </w:pPr>
+            <w:proofErr w:type="spellStart"/>
             <w:r>
-              <w:t>Req 1</w:t>
+              <w:t>Req</w:t>
+            </w:r>
+            <w:proofErr w:type="spellEnd"/>
+            <w:r>
+              <w:t xml:space="preserve"> 1</w:t>
             </w:r>
           </w:p>
         </w:tc>
@@ -7337,8 +7934,13 @@
             <w:pPr>
               <w:ind w:firstLine="0"/>
             </w:pPr>
+            <w:proofErr w:type="spellStart"/>
             <w:r>
-              <w:t>Req 2</w:t>
+              <w:t>Req</w:t>
+            </w:r>
+            <w:proofErr w:type="spellEnd"/>
+            <w:r>
+              <w:t xml:space="preserve"> 2</w:t>
             </w:r>
           </w:p>
         </w:tc>
@@ -7419,8 +8021,13 @@
             <w:pPr>
               <w:ind w:firstLine="0"/>
             </w:pPr>
+            <w:proofErr w:type="spellStart"/>
             <w:r>
-              <w:t>Req n</w:t>
+              <w:t>Req</w:t>
+            </w:r>
+            <w:proofErr w:type="spellEnd"/>
+            <w:r>
+              <w:t xml:space="preserve"> n</w:t>
             </w:r>
           </w:p>
         </w:tc>
@@ -7508,8 +8115,13 @@
         <w:pStyle w:val="Comentario"/>
         <w:ind w:left="708"/>
       </w:pPr>
-      <w:r>
-        <w:t>a)Ejemplos de formatos de entrada salidas, descripción de estudios de análisis de costos o resultados de encuestas a usuarios.</w:t>
+      <w:proofErr w:type="gramStart"/>
+      <w:r>
+        <w:t>a)Ejemplos</w:t>
+      </w:r>
+      <w:proofErr w:type="gramEnd"/>
+      <w:r>
+        <w:t xml:space="preserve"> de formatos de entrada salidas, descripción de estudios de análisis de costos o resultados de encuestas a usuarios.</w:t>
       </w:r>
     </w:p>
     <w:p>
@@ -7517,8 +8129,13 @@
         <w:pStyle w:val="Comentario"/>
         <w:ind w:left="708"/>
       </w:pPr>
-      <w:r>
-        <w:t>b)Soporte o referencias de información que puedan ayudar a los lectores de la ERS</w:t>
+      <w:proofErr w:type="gramStart"/>
+      <w:r>
+        <w:t>b)Soporte</w:t>
+      </w:r>
+      <w:proofErr w:type="gramEnd"/>
+      <w:r>
+        <w:t xml:space="preserve"> o referencias de información que puedan ayudar a los lectores de la ERS</w:t>
       </w:r>
     </w:p>
     <w:p>
@@ -7578,6 +8195,13 @@
       <w:r>
         <w:continuationSeparator/>
       </w:r>
+    </w:p>
+  </w:endnote>
+  <w:endnote w:type="continuationNotice" w:id="1">
+    <w:p>
+      <w:pPr>
+        <w:spacing w:before="0" w:after="0"/>
+      </w:pPr>
     </w:p>
   </w:endnote>
 </w:endnotes>
@@ -7644,7 +8268,7 @@
       <mc:AlternateContent>
         <mc:Choice Requires="wps">
           <w:drawing>
-            <wp:anchor distT="0" distB="0" distL="114300" distR="114300" simplePos="0" relativeHeight="251657728" behindDoc="0" locked="0" layoutInCell="1" allowOverlap="1" wp14:anchorId="3CB32079" wp14:editId="207368A3">
+            <wp:anchor distT="0" distB="0" distL="114300" distR="114300" simplePos="0" relativeHeight="251658240" behindDoc="0" locked="0" layoutInCell="1" allowOverlap="1" wp14:anchorId="3CB32079" wp14:editId="207368A3">
               <wp:simplePos x="0" y="0"/>
               <wp:positionH relativeFrom="column">
                 <wp:posOffset>-36830</wp:posOffset>
@@ -7655,7 +8279,7 @@
               <wp:extent cx="6032500" cy="0"/>
               <wp:effectExtent l="0" t="0" r="0" b="0"/>
               <wp:wrapNone/>
-              <wp:docPr id="1" name="Line 5"/>
+              <wp:docPr id="1" name="Conector recto 1"/>
               <wp:cNvGraphicFramePr>
                 <a:graphicFrameLocks xmlns:a="http://schemas.openxmlformats.org/drawingml/2006/main"/>
               </wp:cNvGraphicFramePr>
@@ -7705,7 +8329,7 @@
         </mc:Choice>
         <mc:Fallback>
           <w:pict>
-            <v:line w14:anchorId="7F42E6F7" id="Line 5" o:spid="_x0000_s1026" style="position:absolute;z-index:251657728;visibility:visible;mso-wrap-style:square;mso-width-percent:0;mso-height-percent:0;mso-wrap-distance-left:9pt;mso-wrap-distance-top:0;mso-wrap-distance-right:9pt;mso-wrap-distance-bottom:0;mso-position-horizontal:absolute;mso-position-horizontal-relative:text;mso-position-vertical:absolute;mso-position-vertical-relative:text;mso-width-percent:0;mso-height-percent:0;mso-width-relative:page;mso-height-relative:page" from="-2.9pt,-1.55pt" to="472.1pt,-1.55pt" o:gfxdata="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" strokeweight="2.25pt"/>
+            <v:line w14:anchorId="319CEE6D" id="Conector recto 1" o:spid="_x0000_s1026" style="position:absolute;z-index:251658240;visibility:visible;mso-wrap-style:square;mso-width-percent:0;mso-height-percent:0;mso-wrap-distance-left:9pt;mso-wrap-distance-top:0;mso-wrap-distance-right:9pt;mso-wrap-distance-bottom:0;mso-position-horizontal:absolute;mso-position-horizontal-relative:text;mso-position-vertical:absolute;mso-position-vertical-relative:text;mso-width-percent:0;mso-height-percent:0;mso-width-relative:page;mso-height-relative:page" from="-2.9pt,-1.55pt" to="472.1pt,-1.55pt" o:gfxdata="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" strokeweight="2.25pt"/>
           </w:pict>
         </mc:Fallback>
       </mc:AlternateContent>
@@ -7742,6 +8366,13 @@
       <w:r>
         <w:continuationSeparator/>
       </w:r>
+    </w:p>
+  </w:footnote>
+  <w:footnote w:type="continuationNotice" w:id="1">
+    <w:p>
+      <w:pPr>
+        <w:spacing w:before="0" w:after="0"/>
+      </w:pPr>
     </w:p>
   </w:footnote>
 </w:footnotes>
@@ -7925,6 +8556,119 @@
     </w:lvl>
   </w:abstractNum>
   <w:abstractNum w:abstractNumId="2" w15:restartNumberingAfterBreak="0">
+    <w:nsid w:val="15BC7A07"/>
+    <w:multiLevelType w:val="hybridMultilevel"/>
+    <w:tmpl w:val="59F46DEC"/>
+    <w:lvl w:ilvl="0" w:tplc="080A0001">
+      <w:start w:val="1"/>
+      <w:numFmt w:val="bullet"/>
+      <w:lvlText w:val=""/>
+      <w:lvlJc w:val="left"/>
+      <w:pPr>
+        <w:ind w:left="1429" w:hanging="360"/>
+      </w:pPr>
+      <w:rPr>
+        <w:rFonts w:ascii="Symbol" w:hAnsi="Symbol" w:hint="default"/>
+      </w:rPr>
+    </w:lvl>
+    <w:lvl w:ilvl="1" w:tplc="080A0003" w:tentative="1">
+      <w:start w:val="1"/>
+      <w:numFmt w:val="bullet"/>
+      <w:lvlText w:val="o"/>
+      <w:lvlJc w:val="left"/>
+      <w:pPr>
+        <w:ind w:left="2149" w:hanging="360"/>
+      </w:pPr>
+      <w:rPr>
+        <w:rFonts w:ascii="Courier New" w:hAnsi="Courier New" w:cs="Courier New" w:hint="default"/>
+      </w:rPr>
+    </w:lvl>
+    <w:lvl w:ilvl="2" w:tplc="080A0005" w:tentative="1">
+      <w:start w:val="1"/>
+      <w:numFmt w:val="bullet"/>
+      <w:lvlText w:val=""/>
+      <w:lvlJc w:val="left"/>
+      <w:pPr>
+        <w:ind w:left="2869" w:hanging="360"/>
+      </w:pPr>
+      <w:rPr>
+        <w:rFonts w:ascii="Wingdings" w:hAnsi="Wingdings" w:hint="default"/>
+      </w:rPr>
+    </w:lvl>
+    <w:lvl w:ilvl="3" w:tplc="080A0001" w:tentative="1">
+      <w:start w:val="1"/>
+      <w:numFmt w:val="bullet"/>
+      <w:lvlText w:val=""/>
+      <w:lvlJc w:val="left"/>
+      <w:pPr>
+        <w:ind w:left="3589" w:hanging="360"/>
+      </w:pPr>
+      <w:rPr>
+        <w:rFonts w:ascii="Symbol" w:hAnsi="Symbol" w:hint="default"/>
+      </w:rPr>
+    </w:lvl>
+    <w:lvl w:ilvl="4" w:tplc="080A0003" w:tentative="1">
+      <w:start w:val="1"/>
+      <w:numFmt w:val="bullet"/>
+      <w:lvlText w:val="o"/>
+      <w:lvlJc w:val="left"/>
+      <w:pPr>
+        <w:ind w:left="4309" w:hanging="360"/>
+      </w:pPr>
+      <w:rPr>
+        <w:rFonts w:ascii="Courier New" w:hAnsi="Courier New" w:cs="Courier New" w:hint="default"/>
+      </w:rPr>
+    </w:lvl>
+    <w:lvl w:ilvl="5" w:tplc="080A0005" w:tentative="1">
+      <w:start w:val="1"/>
+      <w:numFmt w:val="bullet"/>
+      <w:lvlText w:val=""/>
+      <w:lvlJc w:val="left"/>
+      <w:pPr>
+        <w:ind w:left="5029" w:hanging="360"/>
+      </w:pPr>
+      <w:rPr>
+        <w:rFonts w:ascii="Wingdings" w:hAnsi="Wingdings" w:hint="default"/>
+      </w:rPr>
+    </w:lvl>
+    <w:lvl w:ilvl="6" w:tplc="080A0001" w:tentative="1">
+      <w:start w:val="1"/>
+      <w:numFmt w:val="bullet"/>
+      <w:lvlText w:val=""/>
+      <w:lvlJc w:val="left"/>
+      <w:pPr>
+        <w:ind w:left="5749" w:hanging="360"/>
+      </w:pPr>
+      <w:rPr>
+        <w:rFonts w:ascii="Symbol" w:hAnsi="Symbol" w:hint="default"/>
+      </w:rPr>
+    </w:lvl>
+    <w:lvl w:ilvl="7" w:tplc="080A0003" w:tentative="1">
+      <w:start w:val="1"/>
+      <w:numFmt w:val="bullet"/>
+      <w:lvlText w:val="o"/>
+      <w:lvlJc w:val="left"/>
+      <w:pPr>
+        <w:ind w:left="6469" w:hanging="360"/>
+      </w:pPr>
+      <w:rPr>
+        <w:rFonts w:ascii="Courier New" w:hAnsi="Courier New" w:cs="Courier New" w:hint="default"/>
+      </w:rPr>
+    </w:lvl>
+    <w:lvl w:ilvl="8" w:tplc="080A0005" w:tentative="1">
+      <w:start w:val="1"/>
+      <w:numFmt w:val="bullet"/>
+      <w:lvlText w:val=""/>
+      <w:lvlJc w:val="left"/>
+      <w:pPr>
+        <w:ind w:left="7189" w:hanging="360"/>
+      </w:pPr>
+      <w:rPr>
+        <w:rFonts w:ascii="Wingdings" w:hAnsi="Wingdings" w:hint="default"/>
+      </w:rPr>
+    </w:lvl>
+  </w:abstractNum>
+  <w:abstractNum w:abstractNumId="3" w15:restartNumberingAfterBreak="0">
     <w:nsid w:val="16B72E37"/>
     <w:multiLevelType w:val="hybridMultilevel"/>
     <w:tmpl w:val="4C301D2A"/>
@@ -8064,7 +8808,7 @@
       </w:rPr>
     </w:lvl>
   </w:abstractNum>
-  <w:abstractNum w:abstractNumId="3" w15:restartNumberingAfterBreak="0">
+  <w:abstractNum w:abstractNumId="4" w15:restartNumberingAfterBreak="0">
     <w:nsid w:val="1EDD2C9C"/>
     <w:multiLevelType w:val="hybridMultilevel"/>
     <w:tmpl w:val="15C4751C"/>
@@ -8177,7 +8921,7 @@
       </w:rPr>
     </w:lvl>
   </w:abstractNum>
-  <w:abstractNum w:abstractNumId="4" w15:restartNumberingAfterBreak="0">
+  <w:abstractNum w:abstractNumId="5" w15:restartNumberingAfterBreak="0">
     <w:nsid w:val="2A780082"/>
     <w:multiLevelType w:val="singleLevel"/>
     <w:tmpl w:val="5EAEA930"/>
@@ -8198,7 +8942,7 @@
       </w:rPr>
     </w:lvl>
   </w:abstractNum>
-  <w:abstractNum w:abstractNumId="5" w15:restartNumberingAfterBreak="0">
+  <w:abstractNum w:abstractNumId="6" w15:restartNumberingAfterBreak="0">
     <w:nsid w:val="3BEE54EF"/>
     <w:multiLevelType w:val="hybridMultilevel"/>
     <w:tmpl w:val="41EC622E"/>
@@ -8338,7 +9082,7 @@
       </w:rPr>
     </w:lvl>
   </w:abstractNum>
-  <w:abstractNum w:abstractNumId="6" w15:restartNumberingAfterBreak="0">
+  <w:abstractNum w:abstractNumId="7" w15:restartNumberingAfterBreak="0">
     <w:nsid w:val="3C4314CB"/>
     <w:multiLevelType w:val="multilevel"/>
     <w:tmpl w:val="F642D3C8"/>
@@ -8451,7 +9195,7 @@
       </w:pPr>
     </w:lvl>
   </w:abstractNum>
-  <w:abstractNum w:abstractNumId="7" w15:restartNumberingAfterBreak="0">
+  <w:abstractNum w:abstractNumId="8" w15:restartNumberingAfterBreak="0">
     <w:nsid w:val="40A129DA"/>
     <w:multiLevelType w:val="hybridMultilevel"/>
     <w:tmpl w:val="9EBACF16"/>
@@ -8591,7 +9335,7 @@
       </w:rPr>
     </w:lvl>
   </w:abstractNum>
-  <w:abstractNum w:abstractNumId="8" w15:restartNumberingAfterBreak="0">
+  <w:abstractNum w:abstractNumId="9" w15:restartNumberingAfterBreak="0">
     <w:nsid w:val="73B529EA"/>
     <w:multiLevelType w:val="singleLevel"/>
     <w:tmpl w:val="2D767A00"/>
@@ -8612,7 +9356,7 @@
       </w:rPr>
     </w:lvl>
   </w:abstractNum>
-  <w:abstractNum w:abstractNumId="9" w15:restartNumberingAfterBreak="0">
+  <w:abstractNum w:abstractNumId="10" w15:restartNumberingAfterBreak="0">
     <w:nsid w:val="7F0D69D9"/>
     <w:multiLevelType w:val="hybridMultilevel"/>
     <w:tmpl w:val="14A8DE74"/>
@@ -8753,34 +9497,37 @@
     </w:lvl>
   </w:abstractNum>
   <w:num w:numId="1" w16cid:durableId="177474720">
-    <w:abstractNumId w:val="6"/>
+    <w:abstractNumId w:val="7"/>
   </w:num>
   <w:num w:numId="2" w16cid:durableId="361781613">
-    <w:abstractNumId w:val="4"/>
+    <w:abstractNumId w:val="5"/>
   </w:num>
   <w:num w:numId="3" w16cid:durableId="1769348264">
-    <w:abstractNumId w:val="8"/>
+    <w:abstractNumId w:val="9"/>
   </w:num>
   <w:num w:numId="4" w16cid:durableId="285895032">
     <w:abstractNumId w:val="0"/>
   </w:num>
   <w:num w:numId="5" w16cid:durableId="1750037024">
-    <w:abstractNumId w:val="2"/>
+    <w:abstractNumId w:val="3"/>
   </w:num>
   <w:num w:numId="6" w16cid:durableId="281351093">
     <w:abstractNumId w:val="1"/>
   </w:num>
   <w:num w:numId="7" w16cid:durableId="746001229">
-    <w:abstractNumId w:val="9"/>
+    <w:abstractNumId w:val="10"/>
   </w:num>
   <w:num w:numId="8" w16cid:durableId="678655611">
-    <w:abstractNumId w:val="7"/>
+    <w:abstractNumId w:val="8"/>
   </w:num>
   <w:num w:numId="9" w16cid:durableId="465390325">
-    <w:abstractNumId w:val="5"/>
+    <w:abstractNumId w:val="6"/>
   </w:num>
   <w:num w:numId="10" w16cid:durableId="457338981">
-    <w:abstractNumId w:val="3"/>
+    <w:abstractNumId w:val="4"/>
+  </w:num>
+  <w:num w:numId="11" w16cid:durableId="566965264">
+    <w:abstractNumId w:val="2"/>
   </w:num>
   <w:numIdMacAtCleanup w:val="9"/>
 </w:numbering>
@@ -9500,10 +10247,6 @@
     <w:name w:val="Nivel 3"/>
     <w:basedOn w:val="Nivel2"/>
     <w:pPr>
-      <w:numPr>
-        <w:ilvl w:val="2"/>
-      </w:numPr>
-      <w:ind w:left="284" w:hanging="284"/>
       <w:outlineLvl w:val="2"/>
     </w:pPr>
     <w:rPr>
@@ -9813,11 +10556,7 @@
     <w:name w:val="Nivel 4"/>
     <w:basedOn w:val="Nivel3"/>
     <w:pPr>
-      <w:numPr>
-        <w:ilvl w:val="3"/>
-      </w:numPr>
       <w:spacing w:before="120"/>
-      <w:ind w:left="284" w:hanging="284"/>
       <w:outlineLvl w:val="3"/>
     </w:pPr>
   </w:style>
@@ -9884,6 +10623,7 @@
   <w:style w:type="paragraph" w:styleId="NormalWeb">
     <w:name w:val="Normal (Web)"/>
     <w:basedOn w:val="Normal"/>
+    <w:uiPriority w:val="99"/>
     <w:semiHidden/>
     <w:pPr>
       <w:spacing w:before="100" w:beforeAutospacing="1" w:after="100" w:afterAutospacing="1"/>
@@ -10517,16 +11257,16 @@
 <file path=customXml/itemProps3.xml><?xml version="1.0" encoding="utf-8"?>
 <ds:datastoreItem xmlns:ds="http://schemas.openxmlformats.org/officeDocument/2006/customXml" ds:itemID="{8464F72B-5DEF-4358-90E8-B2BB57CD1160}">
   <ds:schemaRefs>
+    <ds:schemaRef ds:uri="http://schemas.microsoft.com/office/2006/documentManagement/types"/>
+    <ds:schemaRef ds:uri="http://purl.org/dc/dcmitype/"/>
+    <ds:schemaRef ds:uri="http://schemas.microsoft.com/office/infopath/2007/PartnerControls"/>
+    <ds:schemaRef ds:uri="3c9f083f-c8ca-4fd7-9a16-561bb78c834f"/>
+    <ds:schemaRef ds:uri="http://schemas.openxmlformats.org/package/2006/metadata/core-properties"/>
+    <ds:schemaRef ds:uri="http://www.w3.org/XML/1998/namespace"/>
+    <ds:schemaRef ds:uri="http://purl.org/dc/terms/"/>
+    <ds:schemaRef ds:uri="e6bdb258-f669-4193-99c6-c5e49cf2f935"/>
+    <ds:schemaRef ds:uri="http://schemas.microsoft.com/office/2006/metadata/properties"/>
     <ds:schemaRef ds:uri="http://purl.org/dc/elements/1.1/"/>
-    <ds:schemaRef ds:uri="http://schemas.microsoft.com/office/2006/documentManagement/types"/>
-    <ds:schemaRef ds:uri="http://www.w3.org/XML/1998/namespace"/>
-    <ds:schemaRef ds:uri="3c9f083f-c8ca-4fd7-9a16-561bb78c834f"/>
-    <ds:schemaRef ds:uri="e6bdb258-f669-4193-99c6-c5e49cf2f935"/>
-    <ds:schemaRef ds:uri="http://schemas.openxmlformats.org/package/2006/metadata/core-properties"/>
-    <ds:schemaRef ds:uri="http://purl.org/dc/terms/"/>
-    <ds:schemaRef ds:uri="http://schemas.microsoft.com/office/2006/metadata/properties"/>
-    <ds:schemaRef ds:uri="http://schemas.microsoft.com/office/infopath/2007/PartnerControls"/>
-    <ds:schemaRef ds:uri="http://purl.org/dc/dcmitype/"/>
   </ds:schemaRefs>
 </ds:datastoreItem>
 </file>
</xml_diff>

<commit_message>
Agregando diagrama de gantt y personas
</commit_message>
<xml_diff>
--- a/primeraEntrega/ERS.docx
+++ b/primeraEntrega/ERS.docx
@@ -146,15 +146,7 @@
         <w:t>Realizó:</w:t>
       </w:r>
       <w:r>
-        <w:t xml:space="preserve"> Isaac Mauricio </w:t>
-      </w:r>
-      <w:proofErr w:type="spellStart"/>
-      <w:r>
-        <w:t>Ehuan</w:t>
-      </w:r>
-      <w:proofErr w:type="spellEnd"/>
-      <w:r>
-        <w:t xml:space="preserve"> Ávila, Jesús Fernando Méndez Avilés, Oscar Daniel Moreno Flores y Jonatan Jafet Santana May</w:t>
+        <w:t xml:space="preserve"> Isaac Mauricio Ehuan Ávila, Jesús Fernando Méndez Avilés, Oscar Daniel Moreno Flores y Jonatan Jafet Santana May</w:t>
       </w:r>
       <w:r>
         <w:t>.</w:t>
@@ -339,21 +331,7 @@
               <w:rPr>
                 <w:lang w:val="es-MX"/>
               </w:rPr>
-              <w:t xml:space="preserve">Isaac Mauricio </w:t>
-            </w:r>
-            <w:proofErr w:type="spellStart"/>
-            <w:r>
-              <w:rPr>
-                <w:lang w:val="es-MX"/>
-              </w:rPr>
-              <w:t>Ehuan</w:t>
-            </w:r>
-            <w:proofErr w:type="spellEnd"/>
-            <w:r>
-              <w:rPr>
-                <w:lang w:val="es-MX"/>
-              </w:rPr>
-              <w:t xml:space="preserve"> Ávila, Jesús Fernando Méndez Avilés, Oscar Daniel Moreno Flores y Jonatan Jafet Santana May.</w:t>
+              <w:t>Isaac Mauricio Ehuan Ávila, Jesús Fernando Méndez Avilés, Oscar Daniel Moreno Flores y Jonatan Jafet Santana May.</w:t>
             </w:r>
           </w:p>
         </w:tc>
@@ -5031,6 +5009,33 @@
     </w:p>
     <w:p>
       <w:pPr>
+        <w:pStyle w:val="Comentario"/>
+        <w:numPr>
+          <w:ilvl w:val="0"/>
+          <w:numId w:val="11"/>
+        </w:numPr>
+        <w:rPr>
+          <w:i w:val="0"/>
+          <w:iCs/>
+        </w:rPr>
+      </w:pPr>
+      <w:r>
+        <w:rPr>
+          <w:i w:val="0"/>
+          <w:iCs/>
+        </w:rPr>
+        <w:t xml:space="preserve">Reducir un 10% en los gatos relacionados con llantas o suspensión en los autos personales en </w:t>
+      </w:r>
+      <w:r>
+        <w:rPr>
+          <w:i w:val="0"/>
+          <w:iCs/>
+        </w:rPr>
+        <w:t>2 meses.</w:t>
+      </w:r>
+    </w:p>
+    <w:p>
+      <w:pPr>
         <w:pStyle w:val="Nivel3"/>
       </w:pPr>
       <w:bookmarkStart w:id="11" w:name="_Toc527788031"/>
@@ -6055,7 +6060,15 @@
         <w:pStyle w:val="Comentario"/>
       </w:pPr>
       <w:r>
-        <w:t>&lt;Debe contener todos los requerimientos de software a un nivel suficiente de detalle que permita, a los desarrolladores, diseñar sistemas que los satisfagan, y que las personas encargadas de la verificación, puedan probar el sistema usándolos.</w:t>
+        <w:t xml:space="preserve">&lt;Debe contener todos los requerimientos de software a un nivel suficiente de detalle que permita, a los desarrolladores, diseñar sistemas que los satisfagan, y que las personas encargadas de la </w:t>
+      </w:r>
+      <w:proofErr w:type="gramStart"/>
+      <w:r>
+        <w:t>verificación,</w:t>
+      </w:r>
+      <w:proofErr w:type="gramEnd"/>
+      <w:r>
+        <w:t xml:space="preserve"> puedan probar el sistema usándolos.</w:t>
       </w:r>
     </w:p>
     <w:p>
@@ -6091,7 +6104,15 @@
         </w:numPr>
       </w:pPr>
       <w:r>
-        <w:t>Los requerimientos específicos se deben enunciar de acuerdo a las características siguientes: correctos, no ambiguos, completos, consistentes, ordenados por importancia y/o estabilidad, verificables, modificables y rastreables.</w:t>
+        <w:t xml:space="preserve">Los requerimientos específicos se deben enunciar </w:t>
+      </w:r>
+      <w:proofErr w:type="gramStart"/>
+      <w:r>
+        <w:t>de acuerdo a</w:t>
+      </w:r>
+      <w:proofErr w:type="gramEnd"/>
+      <w:r>
+        <w:t xml:space="preserve"> las características siguientes: correctos, no ambiguos, completos, consistentes, ordenados por importancia y/o estabilidad, verificables, modificables y rastreables.</w:t>
       </w:r>
     </w:p>
     <w:p>
@@ -8329,7 +8350,7 @@
         </mc:Choice>
         <mc:Fallback>
           <w:pict>
-            <v:line w14:anchorId="319CEE6D" id="Conector recto 1" o:spid="_x0000_s1026" style="position:absolute;z-index:251658240;visibility:visible;mso-wrap-style:square;mso-width-percent:0;mso-height-percent:0;mso-wrap-distance-left:9pt;mso-wrap-distance-top:0;mso-wrap-distance-right:9pt;mso-wrap-distance-bottom:0;mso-position-horizontal:absolute;mso-position-horizontal-relative:text;mso-position-vertical:absolute;mso-position-vertical-relative:text;mso-width-percent:0;mso-height-percent:0;mso-width-relative:page;mso-height-relative:page" from="-2.9pt,-1.55pt" to="472.1pt,-1.55pt" o:gfxdata="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" strokeweight="2.25pt"/>
+            <v:line w14:anchorId="39E87E3A" id="Conector recto 1" o:spid="_x0000_s1026" style="position:absolute;z-index:251658240;visibility:visible;mso-wrap-style:square;mso-width-percent:0;mso-height-percent:0;mso-wrap-distance-left:9pt;mso-wrap-distance-top:0;mso-wrap-distance-right:9pt;mso-wrap-distance-bottom:0;mso-position-horizontal:absolute;mso-position-horizontal-relative:text;mso-position-vertical:absolute;mso-position-vertical-relative:text;mso-width-percent:0;mso-height-percent:0;mso-width-relative:page;mso-height-relative:page" from="-2.9pt,-1.55pt" to="472.1pt,-1.55pt" o:gfxdata="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" strokeweight="2.25pt"/>
           </w:pict>
         </mc:Fallback>
       </mc:AlternateContent>
@@ -10976,15 +10997,6 @@
 </file>
 
 <file path=customXml/item1.xml><?xml version="1.0" encoding="utf-8"?>
-<?mso-contentType ?>
-<FormTemplates xmlns="http://schemas.microsoft.com/sharepoint/v3/contenttype/forms">
-  <Display>DocumentLibraryForm</Display>
-  <Edit>DocumentLibraryForm</Edit>
-  <New>DocumentLibraryForm</New>
-</FormTemplates>
-</file>
-
-<file path=customXml/item2.xml><?xml version="1.0" encoding="utf-8"?>
 <ct:contentTypeSchema xmlns:ct="http://schemas.microsoft.com/office/2006/metadata/contentType" xmlns:ma="http://schemas.microsoft.com/office/2006/metadata/properties/metaAttributes" ct:_="" ma:_="" ma:contentTypeName="Document" ma:contentTypeID="0x010100AE6DD68E2868BE4DBE4E56B06BDCFA6C" ma:contentTypeVersion="15" ma:contentTypeDescription="Create a new document." ma:contentTypeScope="" ma:versionID="b829dabb8f3172158850f9565dc4d6b9">
   <xsd:schema xmlns:xsd="http://www.w3.org/2001/XMLSchema" xmlns:xs="http://www.w3.org/2001/XMLSchema" xmlns:p="http://schemas.microsoft.com/office/2006/metadata/properties" xmlns:ns3="e6bdb258-f669-4193-99c6-c5e49cf2f935" xmlns:ns4="3c9f083f-c8ca-4fd7-9a16-561bb78c834f" targetNamespace="http://schemas.microsoft.com/office/2006/metadata/properties" ma:root="true" ma:fieldsID="936a147a5eb5d312e569d9b301046255" ns3:_="" ns4:_="">
     <xsd:import namespace="e6bdb258-f669-4193-99c6-c5e49cf2f935"/>
@@ -11219,7 +11231,7 @@
 </ct:contentTypeSchema>
 </file>
 
-<file path=customXml/item3.xml><?xml version="1.0" encoding="utf-8"?>
+<file path=customXml/item2.xml><?xml version="1.0" encoding="utf-8"?>
 <p:properties xmlns:p="http://schemas.microsoft.com/office/2006/metadata/properties" xmlns:xsi="http://www.w3.org/2001/XMLSchema-instance" xmlns:pc="http://schemas.microsoft.com/office/infopath/2007/PartnerControls">
   <documentManagement>
     <_activity xmlns="e6bdb258-f669-4193-99c6-c5e49cf2f935" xsi:nil="true"/>
@@ -11227,15 +11239,16 @@
 </p:properties>
 </file>
 
-<file path=customXml/itemProps1.xml><?xml version="1.0" encoding="utf-8"?>
-<ds:datastoreItem xmlns:ds="http://schemas.openxmlformats.org/officeDocument/2006/customXml" ds:itemID="{E2A67FD4-5A9E-4F44-AEC3-6CCA8705A70D}">
-  <ds:schemaRefs>
-    <ds:schemaRef ds:uri="http://schemas.microsoft.com/sharepoint/v3/contenttype/forms"/>
-  </ds:schemaRefs>
-</ds:datastoreItem>
+<file path=customXml/item3.xml><?xml version="1.0" encoding="utf-8"?>
+<?mso-contentType ?>
+<FormTemplates xmlns="http://schemas.microsoft.com/sharepoint/v3/contenttype/forms">
+  <Display>DocumentLibraryForm</Display>
+  <Edit>DocumentLibraryForm</Edit>
+  <New>DocumentLibraryForm</New>
+</FormTemplates>
 </file>
 
-<file path=customXml/itemProps2.xml><?xml version="1.0" encoding="utf-8"?>
+<file path=customXml/itemProps1.xml><?xml version="1.0" encoding="utf-8"?>
 <ds:datastoreItem xmlns:ds="http://schemas.openxmlformats.org/officeDocument/2006/customXml" ds:itemID="{C42C56B1-15ED-442B-9488-6BCB4B40AFA5}">
   <ds:schemaRefs>
     <ds:schemaRef ds:uri="http://schemas.microsoft.com/office/2006/metadata/contentType"/>
@@ -11254,19 +11267,27 @@
 </ds:datastoreItem>
 </file>
 
-<file path=customXml/itemProps3.xml><?xml version="1.0" encoding="utf-8"?>
+<file path=customXml/itemProps2.xml><?xml version="1.0" encoding="utf-8"?>
 <ds:datastoreItem xmlns:ds="http://schemas.openxmlformats.org/officeDocument/2006/customXml" ds:itemID="{8464F72B-5DEF-4358-90E8-B2BB57CD1160}">
   <ds:schemaRefs>
-    <ds:schemaRef ds:uri="http://schemas.microsoft.com/office/2006/documentManagement/types"/>
+    <ds:schemaRef ds:uri="http://purl.org/dc/elements/1.1/"/>
     <ds:schemaRef ds:uri="http://purl.org/dc/dcmitype/"/>
-    <ds:schemaRef ds:uri="http://schemas.microsoft.com/office/infopath/2007/PartnerControls"/>
     <ds:schemaRef ds:uri="3c9f083f-c8ca-4fd7-9a16-561bb78c834f"/>
     <ds:schemaRef ds:uri="http://schemas.openxmlformats.org/package/2006/metadata/core-properties"/>
+    <ds:schemaRef ds:uri="http://schemas.microsoft.com/office/infopath/2007/PartnerControls"/>
+    <ds:schemaRef ds:uri="http://schemas.microsoft.com/office/2006/metadata/properties"/>
+    <ds:schemaRef ds:uri="http://schemas.microsoft.com/office/2006/documentManagement/types"/>
+    <ds:schemaRef ds:uri="e6bdb258-f669-4193-99c6-c5e49cf2f935"/>
     <ds:schemaRef ds:uri="http://www.w3.org/XML/1998/namespace"/>
     <ds:schemaRef ds:uri="http://purl.org/dc/terms/"/>
-    <ds:schemaRef ds:uri="e6bdb258-f669-4193-99c6-c5e49cf2f935"/>
-    <ds:schemaRef ds:uri="http://schemas.microsoft.com/office/2006/metadata/properties"/>
-    <ds:schemaRef ds:uri="http://purl.org/dc/elements/1.1/"/>
+  </ds:schemaRefs>
+</ds:datastoreItem>
+</file>
+
+<file path=customXml/itemProps3.xml><?xml version="1.0" encoding="utf-8"?>
+<ds:datastoreItem xmlns:ds="http://schemas.openxmlformats.org/officeDocument/2006/customXml" ds:itemID="{E2A67FD4-5A9E-4F44-AEC3-6CCA8705A70D}">
+  <ds:schemaRefs>
+    <ds:schemaRef ds:uri="http://schemas.microsoft.com/sharepoint/v3/contenttype/forms"/>
   </ds:schemaRefs>
 </ds:datastoreItem>
 </file>
</xml_diff>